<commit_message>
format and adapt Unit 1 days 17-19
</commit_message>
<xml_diff>
--- a/Unit1/Unit1 17-19.docx
+++ b/Unit1/Unit1 17-19.docx
@@ -15,31 +15,22 @@
           <w:szCs w:val="28"/>
         </w:rPr>
       </w:pPr>
-      <w:bookmarkStart w:id="0" w:name="_GoBack"/>
-      <w:bookmarkEnd w:id="0"/>
-      <w:r>
-        <w:rPr>
-          <w:rFonts w:ascii="Arial" w:hAnsi="Arial" w:cs="Arial"/>
-          <w:sz w:val="28"/>
-          <w:szCs w:val="28"/>
-        </w:rPr>
-        <w:t>Instructional</w:t>
-      </w:r>
-      <w:r>
-        <w:rPr>
-          <w:rFonts w:ascii="Arial" w:hAnsi="Arial" w:cs="Arial"/>
-          <w:sz w:val="28"/>
-          <w:szCs w:val="28"/>
-        </w:rPr>
-        <w:t xml:space="preserve"> </w:t>
-      </w:r>
-      <w:r>
-        <w:rPr>
-          <w:rFonts w:ascii="Arial" w:hAnsi="Arial" w:cs="Arial"/>
-          <w:sz w:val="28"/>
-          <w:szCs w:val="28"/>
-        </w:rPr>
-        <w:t>Days: 17-19</w:t>
+      <w:r>
+        <w:rPr>
+          <w:rFonts w:ascii="Arial" w:hAnsi="Arial" w:cs="Arial"/>
+          <w:b/>
+          <w:sz w:val="28"/>
+          <w:szCs w:val="28"/>
+        </w:rPr>
+        <w:t>Instructional Days</w:t>
+      </w:r>
+      <w:r>
+        <w:rPr>
+          <w:rFonts w:ascii="Arial" w:hAnsi="Arial" w:cs="Arial"/>
+          <w:sz w:val="28"/>
+          <w:szCs w:val="28"/>
+        </w:rPr>
+        <w:t>: 17-19</w:t>
       </w:r>
     </w:p>
     <w:p>
@@ -77,27 +68,22 @@
           <w:szCs w:val="28"/>
         </w:rPr>
       </w:pPr>
-    </w:p>
-    <w:p>
-      <w:pPr>
-        <w:widowControl w:val="0"/>
-        <w:autoSpaceDE w:val="0"/>
-        <w:autoSpaceDN w:val="0"/>
-        <w:adjustRightInd w:val="0"/>
-        <w:spacing w:after="240"/>
-        <w:rPr>
-          <w:rFonts w:ascii="Arial" w:hAnsi="Arial" w:cs="Arial"/>
-          <w:sz w:val="28"/>
-          <w:szCs w:val="28"/>
-        </w:rPr>
-      </w:pPr>
-      <w:r>
-        <w:rPr>
-          <w:rFonts w:ascii="Arial" w:hAnsi="Arial" w:cs="Arial"/>
-          <w:sz w:val="28"/>
-          <w:szCs w:val="28"/>
-        </w:rPr>
-        <w:t>Objectives:</w:t>
+      <w:r>
+        <w:rPr>
+          <w:rFonts w:ascii="Arial" w:hAnsi="Arial" w:cs="Arial"/>
+          <w:b/>
+          <w:sz w:val="28"/>
+          <w:szCs w:val="28"/>
+        </w:rPr>
+        <w:t>Objectives</w:t>
+      </w:r>
+      <w:r>
+        <w:rPr>
+          <w:rFonts w:ascii="Arial" w:hAnsi="Arial" w:cs="Arial"/>
+          <w:sz w:val="28"/>
+          <w:szCs w:val="28"/>
+        </w:rPr>
+        <w:t>:</w:t>
       </w:r>
     </w:p>
     <w:p>
@@ -212,8 +198,15 @@
           <w:sz w:val="28"/>
           <w:szCs w:val="28"/>
         </w:rPr>
-        <w:t>Discuss whether computers are intelligent or whether they only behave intelligently.  -</w:t>
+        <w:t>Discuss whether computers are intelligent or whether they only behav</w:t>
+      </w:r>
+      <w:r>
+        <w:rPr>
+          <w:rFonts w:ascii="Arial" w:hAnsi="Arial" w:cs="Arial"/>
+          <w:sz w:val="28"/>
+          <w:szCs w:val="28"/>
+        </w:rPr>
+        <w:t>e intelligently.</w:t>
       </w:r>
     </w:p>
     <w:p>
@@ -264,10 +257,19 @@
       <w:r>
         <w:rPr>
           <w:rFonts w:ascii="Arial" w:hAnsi="Arial" w:cs="Arial"/>
-          <w:sz w:val="28"/>
-          <w:szCs w:val="28"/>
-        </w:rPr>
-        <w:t xml:space="preserve">Outline of the Lesson: </w:t>
+          <w:b/>
+          <w:sz w:val="28"/>
+          <w:szCs w:val="28"/>
+        </w:rPr>
+        <w:t>Outline of the Lesson</w:t>
+      </w:r>
+      <w:r>
+        <w:rPr>
+          <w:rFonts w:ascii="Arial" w:hAnsi="Arial" w:cs="Arial"/>
+          <w:sz w:val="28"/>
+          <w:szCs w:val="28"/>
+        </w:rPr>
+        <w:t xml:space="preserve">: </w:t>
       </w:r>
     </w:p>
     <w:p>
@@ -360,8 +362,15 @@
           <w:sz w:val="28"/>
           <w:szCs w:val="28"/>
         </w:rPr>
-        <w:t>A simple model of machine learning (55 minutes)  -</w:t>
+        <w:t>A simple model of</w:t>
+      </w:r>
+      <w:r>
+        <w:rPr>
+          <w:rFonts w:ascii="Arial" w:hAnsi="Arial" w:cs="Arial"/>
+          <w:sz w:val="28"/>
+          <w:szCs w:val="28"/>
+        </w:rPr>
+        <w:t xml:space="preserve"> machine learning (55 minutes)</w:t>
       </w:r>
     </w:p>
     <w:p>
@@ -404,10 +413,19 @@
       <w:r>
         <w:rPr>
           <w:rFonts w:ascii="Arial" w:hAnsi="Arial" w:cs="Arial"/>
-          <w:sz w:val="28"/>
-          <w:szCs w:val="28"/>
-        </w:rPr>
-        <w:t xml:space="preserve">Student Activities: </w:t>
+          <w:b/>
+          <w:sz w:val="28"/>
+          <w:szCs w:val="28"/>
+        </w:rPr>
+        <w:t>Student Activities</w:t>
+      </w:r>
+      <w:r>
+        <w:rPr>
+          <w:rFonts w:ascii="Arial" w:hAnsi="Arial" w:cs="Arial"/>
+          <w:sz w:val="28"/>
+          <w:szCs w:val="28"/>
+        </w:rPr>
+        <w:t xml:space="preserve">: </w:t>
       </w:r>
     </w:p>
     <w:p>
@@ -567,8 +585,15 @@
           <w:sz w:val="28"/>
           <w:szCs w:val="28"/>
         </w:rPr>
-        <w:t>In groups, play several rounds of a guessing game (Part II of The Computer Intelligence Activity).  -</w:t>
+        <w:t>In groups, play several rounds of a guessing game (Part II of The Co</w:t>
+      </w:r>
+      <w:r>
+        <w:rPr>
+          <w:rFonts w:ascii="Arial" w:hAnsi="Arial" w:cs="Arial"/>
+          <w:sz w:val="28"/>
+          <w:szCs w:val="28"/>
+        </w:rPr>
+        <w:t>mputer Intelligence Activity).</w:t>
       </w:r>
     </w:p>
     <w:p>
@@ -589,6 +614,7 @@
         <w:ind w:hanging="720"/>
         <w:rPr>
           <w:rFonts w:ascii="Arial" w:hAnsi="Arial" w:cs="Arial"/>
+          <w:b/>
           <w:sz w:val="28"/>
           <w:szCs w:val="28"/>
         </w:rPr>
@@ -619,10 +645,19 @@
       <w:r>
         <w:rPr>
           <w:rFonts w:ascii="Arial" w:hAnsi="Arial" w:cs="Arial"/>
-          <w:sz w:val="28"/>
-          <w:szCs w:val="28"/>
-        </w:rPr>
-        <w:t xml:space="preserve">Teaching/Learning Strategies: </w:t>
+          <w:b/>
+          <w:sz w:val="28"/>
+          <w:szCs w:val="28"/>
+        </w:rPr>
+        <w:t>Teaching/Learning Strategies</w:t>
+      </w:r>
+      <w:r>
+        <w:rPr>
+          <w:rFonts w:ascii="Arial" w:hAnsi="Arial" w:cs="Arial"/>
+          <w:sz w:val="28"/>
+          <w:szCs w:val="28"/>
+        </w:rPr>
+        <w:t xml:space="preserve">: </w:t>
       </w:r>
     </w:p>
     <w:p>
@@ -649,16 +684,7 @@
           <w:sz w:val="28"/>
           <w:szCs w:val="28"/>
         </w:rPr>
-        <w:t xml:space="preserve">Journal Entry: What is intelligence? Are computers intelligent? Why </w:t>
-      </w:r>
-      <w:r>
-        <w:rPr>
-          <w:rFonts w:ascii="Arial" w:hAnsi="Arial" w:cs="Arial"/>
-          <w:sz w:val="28"/>
-          <w:szCs w:val="28"/>
-        </w:rPr>
-        <w:lastRenderedPageBreak/>
-        <w:t xml:space="preserve">or why not? </w:t>
+        <w:t xml:space="preserve">Journal Entry: What is intelligence? Are computers intelligent? Why or why not? </w:t>
       </w:r>
     </w:p>
     <w:p>
@@ -712,6 +738,7 @@
           <w:sz w:val="28"/>
           <w:szCs w:val="28"/>
         </w:rPr>
+        <w:lastRenderedPageBreak/>
         <w:t>Differentiating between humans and computers  </w:t>
       </w:r>
@@ -962,8 +989,23 @@
           <w:sz w:val="28"/>
           <w:szCs w:val="28"/>
         </w:rPr>
-        <w:t xml:space="preserve">Assign each pair of students (students work with their elbow partner) two of the  -questions from the Turing Test Activity. </w:t>
+        <w:t>Assign each pair of students (students work with t</w:t>
+      </w:r>
+      <w:r>
+        <w:rPr>
+          <w:rFonts w:ascii="Arial" w:hAnsi="Arial" w:cs="Arial"/>
+          <w:sz w:val="28"/>
+          <w:szCs w:val="28"/>
+        </w:rPr>
+        <w:t xml:space="preserve">heir elbow partner) two of the </w:t>
+      </w:r>
+      <w:r>
+        <w:rPr>
+          <w:rFonts w:ascii="Arial" w:hAnsi="Arial" w:cs="Arial"/>
+          <w:sz w:val="28"/>
+          <w:szCs w:val="28"/>
+        </w:rPr>
+        <w:t xml:space="preserve">questions from the Turing Test Activity. </w:t>
       </w:r>
     </w:p>
     <w:p>
@@ -1020,8 +1062,15 @@
           <w:sz w:val="28"/>
           <w:szCs w:val="28"/>
         </w:rPr>
-        <w:t>A simple model of machine learning. -</w:t>
+        <w:t>A si</w:t>
+      </w:r>
+      <w:r>
+        <w:rPr>
+          <w:rFonts w:ascii="Arial" w:hAnsi="Arial" w:cs="Arial"/>
+          <w:sz w:val="28"/>
+          <w:szCs w:val="28"/>
+        </w:rPr>
+        <w:t>mple model of machine learning.</w:t>
       </w:r>
     </w:p>
     <w:p>
@@ -1135,25 +1184,32 @@
           <w:sz w:val="28"/>
           <w:szCs w:val="28"/>
         </w:rPr>
+        <w:t>As part of the discussion make the distinction between a computer’s ability to perform some operations</w:t>
+      </w:r>
+      <w:r>
+        <w:rPr>
+          <w:rFonts w:ascii="Arial" w:hAnsi="Arial" w:cs="Arial"/>
+          <w:sz w:val="28"/>
+          <w:szCs w:val="28"/>
+        </w:rPr>
+        <w:t xml:space="preserve"> </w:t>
+      </w:r>
+      <w:r>
+        <w:rPr>
+          <w:rFonts w:ascii="Arial" w:hAnsi="Arial" w:cs="Arial"/>
+          <w:sz w:val="28"/>
+          <w:szCs w:val="28"/>
+        </w:rPr>
+        <w:t xml:space="preserve">quickly and what it means to </w:t>
+      </w:r>
+      <w:r>
+        <w:rPr>
+          <w:rFonts w:ascii="Arial" w:hAnsi="Arial" w:cs="Arial"/>
+          <w:sz w:val="28"/>
+          <w:szCs w:val="28"/>
+        </w:rPr>
         <w:lastRenderedPageBreak/>
-        <w:t>As part of the discussion make the distinction between a computer’s ability to perform some operations</w:t>
-      </w:r>
-      <w:r>
-        <w:rPr>
-          <w:rFonts w:ascii="Arial" w:hAnsi="Arial" w:cs="Arial"/>
-          <w:sz w:val="28"/>
-          <w:szCs w:val="28"/>
-        </w:rPr>
-        <w:t xml:space="preserve"> </w:t>
-      </w:r>
-      <w:r>
-        <w:rPr>
-          <w:rFonts w:ascii="Arial" w:hAnsi="Arial" w:cs="Arial"/>
-          <w:sz w:val="28"/>
-          <w:szCs w:val="28"/>
-        </w:rPr>
-        <w:t>quickly and what it means to “know”. -</w:t>
+        <w:t>“know”.</w:t>
       </w:r>
     </w:p>
     <w:p>
@@ -1180,8 +1236,15 @@
           <w:sz w:val="28"/>
           <w:szCs w:val="28"/>
         </w:rPr>
-        <w:t>Speed is not necessarily knowledge. -</w:t>
+        <w:t>Spee</w:t>
+      </w:r>
+      <w:r>
+        <w:rPr>
+          <w:rFonts w:ascii="Arial" w:hAnsi="Arial" w:cs="Arial"/>
+          <w:sz w:val="28"/>
+          <w:szCs w:val="28"/>
+        </w:rPr>
+        <w:t>d is not necessarily knowledge.</w:t>
       </w:r>
     </w:p>
     <w:p>
@@ -1208,8 +1271,15 @@
           <w:sz w:val="28"/>
           <w:szCs w:val="28"/>
         </w:rPr>
-        <w:t>Humans are “smart”; computers are “fast” and follow code explicitly. -</w:t>
+        <w:t>Humans are “smart”; computers are “fa</w:t>
+      </w:r>
+      <w:r>
+        <w:rPr>
+          <w:rFonts w:ascii="Arial" w:hAnsi="Arial" w:cs="Arial"/>
+          <w:sz w:val="28"/>
+          <w:szCs w:val="28"/>
+        </w:rPr>
+        <w:t>st” and follow code explicitly.</w:t>
       </w:r>
     </w:p>
     <w:p>
@@ -1236,61 +1306,52 @@
           <w:sz w:val="28"/>
           <w:szCs w:val="28"/>
         </w:rPr>
-        <w:t xml:space="preserve">Intelligence is context dependent—e.g., being able to thrive in mountains versus downtown in a city. If you are familiar with a city, you can find streets easily, etc. whereas if you are a newcomer, you need to have a map and more precise instructions. </w:t>
-      </w:r>
-      <w:proofErr w:type="gramStart"/>
-      <w:r>
-        <w:rPr>
-          <w:rFonts w:ascii="Arial" w:hAnsi="Arial" w:cs="Arial"/>
-          <w:sz w:val="28"/>
-          <w:szCs w:val="28"/>
-        </w:rPr>
-        <w:t>This ties</w:t>
-      </w:r>
-      <w:proofErr w:type="gramEnd"/>
-      <w:r>
-        <w:rPr>
-          <w:rFonts w:ascii="Arial" w:hAnsi="Arial" w:cs="Arial"/>
-          <w:sz w:val="28"/>
-          <w:szCs w:val="28"/>
-        </w:rPr>
-        <w:t xml:space="preserve"> to the peanut butter and jelly sandwich example.</w:t>
-      </w:r>
-    </w:p>
-    <w:p>
-      <w:pPr>
-        <w:widowControl w:val="0"/>
-        <w:autoSpaceDE w:val="0"/>
-        <w:autoSpaceDN w:val="0"/>
-        <w:adjustRightInd w:val="0"/>
-        <w:spacing w:after="240"/>
-        <w:rPr>
-          <w:rFonts w:ascii="Arial" w:hAnsi="Arial" w:cs="Arial"/>
-          <w:sz w:val="28"/>
-          <w:szCs w:val="28"/>
-        </w:rPr>
-      </w:pPr>
-    </w:p>
-    <w:p>
-      <w:pPr>
-        <w:widowControl w:val="0"/>
-        <w:autoSpaceDE w:val="0"/>
-        <w:autoSpaceDN w:val="0"/>
-        <w:adjustRightInd w:val="0"/>
-        <w:spacing w:after="240"/>
-        <w:rPr>
-          <w:rFonts w:ascii="Arial" w:hAnsi="Arial" w:cs="Arial"/>
-          <w:sz w:val="28"/>
-          <w:szCs w:val="28"/>
-        </w:rPr>
-      </w:pPr>
-      <w:r>
-        <w:rPr>
-          <w:rFonts w:ascii="Arial" w:hAnsi="Arial" w:cs="Arial"/>
-          <w:sz w:val="28"/>
-          <w:szCs w:val="28"/>
-        </w:rPr>
-        <w:t>Resources:</w:t>
+        <w:t>Intelligence is context dependent—e.g., being able to thrive in mountains versus downtown in a city. If you are familiar with a city, you can find streets easily, etc. whereas if you are a newcomer, you need to have a map and more precise instructions. This ties to the peanut butter and jelly sandwich example.</w:t>
+      </w:r>
+    </w:p>
+    <w:p>
+      <w:pPr>
+        <w:widowControl w:val="0"/>
+        <w:autoSpaceDE w:val="0"/>
+        <w:autoSpaceDN w:val="0"/>
+        <w:adjustRightInd w:val="0"/>
+        <w:spacing w:after="240"/>
+        <w:rPr>
+          <w:rFonts w:ascii="Arial" w:hAnsi="Arial" w:cs="Arial"/>
+          <w:sz w:val="28"/>
+          <w:szCs w:val="28"/>
+        </w:rPr>
+      </w:pPr>
+    </w:p>
+    <w:p>
+      <w:pPr>
+        <w:widowControl w:val="0"/>
+        <w:autoSpaceDE w:val="0"/>
+        <w:autoSpaceDN w:val="0"/>
+        <w:adjustRightInd w:val="0"/>
+        <w:spacing w:after="240"/>
+        <w:rPr>
+          <w:rFonts w:ascii="Arial" w:hAnsi="Arial" w:cs="Arial"/>
+          <w:sz w:val="28"/>
+          <w:szCs w:val="28"/>
+        </w:rPr>
+      </w:pPr>
+      <w:r>
+        <w:rPr>
+          <w:rFonts w:ascii="Arial" w:hAnsi="Arial" w:cs="Arial"/>
+          <w:b/>
+          <w:sz w:val="28"/>
+          <w:szCs w:val="28"/>
+        </w:rPr>
+        <w:t>Resources</w:t>
+      </w:r>
+      <w:r>
+        <w:rPr>
+          <w:rFonts w:ascii="Arial" w:hAnsi="Arial" w:cs="Arial"/>
+          <w:sz w:val="28"/>
+          <w:szCs w:val="28"/>
+        </w:rPr>
+        <w:t>:</w:t>
       </w:r>
     </w:p>
     <w:p>
@@ -1662,19 +1723,16 @@
           <w:sz w:val="28"/>
           <w:szCs w:val="28"/>
         </w:rPr>
-        <w:t>(http://nlp-addiction.com/eliza/). How realistic is she? Would she pass the Turing Test</w:t>
-      </w:r>
-      <w:proofErr w:type="gramStart"/>
-      <w:r>
-        <w:rPr>
-          <w:rFonts w:ascii="Arial" w:hAnsi="Arial" w:cs="Arial"/>
-          <w:sz w:val="28"/>
-          <w:szCs w:val="28"/>
-        </w:rPr>
-        <w:t>? -</w:t>
-      </w:r>
-      <w:proofErr w:type="gramEnd"/>
+        <w:t xml:space="preserve">(http://nlp-addiction.com/eliza/). How realistic is she? </w:t>
+      </w:r>
+      <w:r>
+        <w:rPr>
+          <w:rFonts w:ascii="Arial" w:hAnsi="Arial" w:cs="Arial"/>
+          <w:sz w:val="28"/>
+          <w:szCs w:val="28"/>
+        </w:rPr>
+        <w:t>Would she pass the Turing Test?</w:t>
+      </w:r>
     </w:p>
     <w:p>
       <w:pPr>
@@ -1692,32 +1750,102 @@
           <w:rFonts w:ascii="Arial" w:hAnsi="Arial" w:cs="Arial"/>
           <w:sz w:val="28"/>
           <w:szCs w:val="28"/>
-        </w:rPr>
-      </w:pPr>
-      <w:r>
-        <w:rPr>
-          <w:rFonts w:ascii="Arial" w:hAnsi="Arial" w:cs="Arial"/>
-          <w:sz w:val="28"/>
-          <w:szCs w:val="28"/>
+          <w:highlight w:val="green"/>
+        </w:rPr>
+      </w:pPr>
+      <w:r>
+        <w:rPr>
+          <w:rFonts w:ascii="Arial" w:hAnsi="Arial" w:cs="Arial"/>
+          <w:sz w:val="28"/>
+          <w:szCs w:val="28"/>
+          <w:highlight w:val="green"/>
         </w:rPr>
         <w:t xml:space="preserve">Try to chat with </w:t>
       </w:r>
+      <w:proofErr w:type="spellStart"/>
       <w:r>
         <w:rPr>
           <w:rFonts w:ascii="Arial" w:hAnsi="Arial" w:cs="Arial"/>
           <w:color w:val="0000FF"/>
           <w:sz w:val="28"/>
           <w:szCs w:val="28"/>
-        </w:rPr>
-        <w:t xml:space="preserve">Athena </w:t>
-      </w:r>
-      <w:r>
-        <w:rPr>
-          <w:rFonts w:ascii="Arial" w:hAnsi="Arial" w:cs="Arial"/>
-          <w:sz w:val="28"/>
-          <w:szCs w:val="28"/>
-        </w:rPr>
-        <w:t xml:space="preserve">(Athena.blueinfos.com). How realistic is she? Would she pass the Turing Test? </w:t>
+          <w:highlight w:val="green"/>
+        </w:rPr>
+        <w:t>CleverBot</w:t>
+      </w:r>
+      <w:proofErr w:type="spellEnd"/>
+      <w:r>
+        <w:rPr>
+          <w:rFonts w:ascii="Arial" w:hAnsi="Arial" w:cs="Arial"/>
+          <w:color w:val="0000FF"/>
+          <w:sz w:val="28"/>
+          <w:szCs w:val="28"/>
+          <w:highlight w:val="green"/>
+        </w:rPr>
+        <w:t xml:space="preserve"> </w:t>
+      </w:r>
+      <w:r>
+        <w:rPr>
+          <w:rFonts w:ascii="Arial" w:hAnsi="Arial" w:cs="Arial"/>
+          <w:sz w:val="28"/>
+          <w:szCs w:val="28"/>
+          <w:highlight w:val="green"/>
+        </w:rPr>
+        <w:t>(</w:t>
+      </w:r>
+      <w:r>
+        <w:rPr>
+          <w:rFonts w:ascii="Arial" w:hAnsi="Arial" w:cs="Arial"/>
+          <w:sz w:val="28"/>
+          <w:szCs w:val="28"/>
+          <w:highlight w:val="green"/>
+        </w:rPr>
+        <w:t>www.cleverbot.com/‎</w:t>
+      </w:r>
+      <w:r>
+        <w:rPr>
+          <w:rFonts w:ascii="Arial" w:hAnsi="Arial" w:cs="Arial"/>
+          <w:sz w:val="28"/>
+          <w:szCs w:val="28"/>
+          <w:highlight w:val="green"/>
+        </w:rPr>
+        <w:t xml:space="preserve">). How realistic is </w:t>
+      </w:r>
+      <w:r>
+        <w:rPr>
+          <w:rFonts w:ascii="Arial" w:hAnsi="Arial" w:cs="Arial"/>
+          <w:sz w:val="28"/>
+          <w:szCs w:val="28"/>
+          <w:highlight w:val="green"/>
+        </w:rPr>
+        <w:t>he/she</w:t>
+      </w:r>
+      <w:r>
+        <w:rPr>
+          <w:rFonts w:ascii="Arial" w:hAnsi="Arial" w:cs="Arial"/>
+          <w:sz w:val="28"/>
+          <w:szCs w:val="28"/>
+          <w:highlight w:val="green"/>
+        </w:rPr>
+        <w:t xml:space="preserve">? Would </w:t>
+      </w:r>
+      <w:r>
+        <w:rPr>
+          <w:rFonts w:ascii="Arial" w:hAnsi="Arial" w:cs="Arial"/>
+          <w:sz w:val="28"/>
+          <w:szCs w:val="28"/>
+          <w:highlight w:val="green"/>
+        </w:rPr>
+        <w:t>he/she</w:t>
+      </w:r>
+      <w:r>
+        <w:rPr>
+          <w:rFonts w:ascii="Arial" w:hAnsi="Arial" w:cs="Arial"/>
+          <w:sz w:val="28"/>
+          <w:szCs w:val="28"/>
+          <w:highlight w:val="green"/>
+        </w:rPr>
+        <w:t xml:space="preserve"> pass the Turing Test? </w:t>
       </w:r>
     </w:p>
     <w:p>
@@ -1736,13 +1864,15 @@
           <w:rFonts w:ascii="Arial" w:hAnsi="Arial" w:cs="Arial"/>
           <w:sz w:val="28"/>
           <w:szCs w:val="28"/>
-        </w:rPr>
-      </w:pPr>
-      <w:r>
-        <w:rPr>
-          <w:rFonts w:ascii="Arial" w:hAnsi="Arial" w:cs="Arial"/>
-          <w:sz w:val="28"/>
-          <w:szCs w:val="28"/>
+          <w:highlight w:val="green"/>
+        </w:rPr>
+      </w:pPr>
+      <w:r>
+        <w:rPr>
+          <w:rFonts w:ascii="Arial" w:hAnsi="Arial" w:cs="Arial"/>
+          <w:sz w:val="28"/>
+          <w:szCs w:val="28"/>
+          <w:highlight w:val="green"/>
         </w:rPr>
         <w:t xml:space="preserve">Try to chat with </w:t>
       </w:r>
@@ -1752,16 +1882,76 @@
           <w:color w:val="0000FF"/>
           <w:sz w:val="28"/>
           <w:szCs w:val="28"/>
-        </w:rPr>
-        <w:t xml:space="preserve">Friend4U </w:t>
-      </w:r>
-      <w:r>
-        <w:rPr>
-          <w:rFonts w:ascii="Arial" w:hAnsi="Arial" w:cs="Arial"/>
-          <w:sz w:val="28"/>
-          <w:szCs w:val="28"/>
-        </w:rPr>
-        <w:t>(virtualentities.com/friend4u). How realistic is she? Would she pass the Turing Test?</w:t>
+          <w:highlight w:val="green"/>
+        </w:rPr>
+        <w:t xml:space="preserve">Dr. </w:t>
+      </w:r>
+      <w:proofErr w:type="spellStart"/>
+      <w:r>
+        <w:rPr>
+          <w:rFonts w:ascii="Arial" w:hAnsi="Arial" w:cs="Arial"/>
+          <w:color w:val="0000FF"/>
+          <w:sz w:val="28"/>
+          <w:szCs w:val="28"/>
+          <w:highlight w:val="green"/>
+        </w:rPr>
+        <w:t>Romulon</w:t>
+      </w:r>
+      <w:proofErr w:type="spellEnd"/>
+      <w:r>
+        <w:rPr>
+          <w:rFonts w:ascii="Arial" w:hAnsi="Arial" w:cs="Arial"/>
+          <w:color w:val="0000FF"/>
+          <w:sz w:val="28"/>
+          <w:szCs w:val="28"/>
+          <w:highlight w:val="green"/>
+        </w:rPr>
+        <w:t xml:space="preserve"> </w:t>
+      </w:r>
+      <w:r>
+        <w:rPr>
+          <w:rFonts w:ascii="Arial" w:hAnsi="Arial" w:cs="Arial"/>
+          <w:sz w:val="28"/>
+          <w:szCs w:val="28"/>
+          <w:highlight w:val="green"/>
+        </w:rPr>
+        <w:t>(</w:t>
+      </w:r>
+      <w:r>
+        <w:rPr>
+          <w:rFonts w:ascii="Arial" w:hAnsi="Arial" w:cs="Arial"/>
+          <w:sz w:val="28"/>
+          <w:szCs w:val="28"/>
+          <w:highlight w:val="green"/>
+        </w:rPr>
+        <w:t>http://nlp-addiction.com/chatbot/dr.romulon/</w:t>
+      </w:r>
+      <w:r>
+        <w:rPr>
+          <w:rFonts w:ascii="Arial" w:hAnsi="Arial" w:cs="Arial"/>
+          <w:sz w:val="28"/>
+          <w:szCs w:val="28"/>
+          <w:highlight w:val="green"/>
+        </w:rPr>
+        <w:t xml:space="preserve">). How realistic is </w:t>
+      </w:r>
+      <w:r>
+        <w:rPr>
+          <w:rFonts w:ascii="Arial" w:hAnsi="Arial" w:cs="Arial"/>
+          <w:sz w:val="28"/>
+          <w:szCs w:val="28"/>
+          <w:highlight w:val="green"/>
+        </w:rPr>
+        <w:t xml:space="preserve">he? Would </w:t>
+      </w:r>
+      <w:r>
+        <w:rPr>
+          <w:rFonts w:ascii="Arial" w:hAnsi="Arial" w:cs="Arial"/>
+          <w:sz w:val="28"/>
+          <w:szCs w:val="28"/>
+          <w:highlight w:val="green"/>
+        </w:rPr>
+        <w:t>he pass the Turing Test?</w:t>
       </w:r>
     </w:p>
     <w:p>
@@ -1780,13 +1970,15 @@
           <w:rFonts w:ascii="Arial" w:hAnsi="Arial" w:cs="Arial"/>
           <w:sz w:val="28"/>
           <w:szCs w:val="28"/>
-        </w:rPr>
-      </w:pPr>
-      <w:r>
-        <w:rPr>
-          <w:rFonts w:ascii="Arial" w:hAnsi="Arial" w:cs="Arial"/>
-          <w:sz w:val="28"/>
-          <w:szCs w:val="28"/>
+          <w:highlight w:val="green"/>
+        </w:rPr>
+      </w:pPr>
+      <w:r>
+        <w:rPr>
+          <w:rFonts w:ascii="Arial" w:hAnsi="Arial" w:cs="Arial"/>
+          <w:sz w:val="28"/>
+          <w:szCs w:val="28"/>
+          <w:highlight w:val="green"/>
         </w:rPr>
         <w:t xml:space="preserve">Try to chat with </w:t>
       </w:r>
@@ -1797,8 +1989,9 @@
           <w:color w:val="0000FF"/>
           <w:sz w:val="28"/>
           <w:szCs w:val="28"/>
-        </w:rPr>
-        <w:t>InteliAvatar</w:t>
+          <w:highlight w:val="green"/>
+        </w:rPr>
+        <w:t>Chato</w:t>
       </w:r>
       <w:proofErr w:type="spellEnd"/>
       <w:r>
@@ -1807,6 +2000,7 @@
           <w:color w:val="0000FF"/>
           <w:sz w:val="28"/>
           <w:szCs w:val="28"/>
+          <w:highlight w:val="green"/>
         </w:rPr>
         <w:t xml:space="preserve"> </w:t>
       </w:r>
@@ -1815,8 +2009,27 @@
           <w:rFonts w:ascii="Arial" w:hAnsi="Arial" w:cs="Arial"/>
           <w:sz w:val="28"/>
           <w:szCs w:val="28"/>
-        </w:rPr>
-        <w:t xml:space="preserve">(inteliwise.com). How realistic is she? Would she pass the Turing Test? </w:t>
+          <w:highlight w:val="green"/>
+        </w:rPr>
+        <w:t>(</w:t>
+      </w:r>
+      <w:r>
+        <w:rPr>
+          <w:rFonts w:ascii="Arial" w:hAnsi="Arial" w:cs="Arial"/>
+          <w:sz w:val="28"/>
+          <w:szCs w:val="28"/>
+          <w:highlight w:val="green"/>
+        </w:rPr>
+        <w:t>http://nlp-addiction.com/chatbot/chato/</w:t>
+      </w:r>
+      <w:r>
+        <w:rPr>
+          <w:rFonts w:ascii="Arial" w:hAnsi="Arial" w:cs="Arial"/>
+          <w:sz w:val="28"/>
+          <w:szCs w:val="28"/>
+          <w:highlight w:val="green"/>
+        </w:rPr>
+        <w:t xml:space="preserve">). How realistic is she? Would she pass the Turing Test? </w:t>
       </w:r>
     </w:p>
     <w:p>
@@ -1861,19 +2074,16 @@
           <w:sz w:val="28"/>
           <w:szCs w:val="28"/>
         </w:rPr>
-        <w:t xml:space="preserve"> was the most like a real person</w:t>
-      </w:r>
-      <w:proofErr w:type="gramStart"/>
-      <w:r>
-        <w:rPr>
-          <w:rFonts w:ascii="Arial" w:hAnsi="Arial" w:cs="Arial"/>
-          <w:sz w:val="28"/>
-          <w:szCs w:val="28"/>
-        </w:rPr>
-        <w:t>? -</w:t>
-      </w:r>
-      <w:proofErr w:type="gramEnd"/>
+        <w:t xml:space="preserve"> w</w:t>
+      </w:r>
+      <w:r>
+        <w:rPr>
+          <w:rFonts w:ascii="Arial" w:hAnsi="Arial" w:cs="Arial"/>
+          <w:sz w:val="28"/>
+          <w:szCs w:val="28"/>
+        </w:rPr>
+        <w:t>as the most like a real person?</w:t>
+      </w:r>
     </w:p>
     <w:p>
       <w:pPr>
@@ -2100,9 +2310,18 @@
           <w:szCs w:val="28"/>
         </w:rPr>
         <w:lastRenderedPageBreak/>
-        <w:t>How intelligent is this? Would this pass the Turing Test?  -</w:t>
-      </w:r>
+        <w:t>How intelligent is this? Wo</w:t>
+      </w:r>
+      <w:r>
+        <w:rPr>
+          <w:rFonts w:ascii="Arial" w:hAnsi="Arial" w:cs="Arial"/>
+          <w:sz w:val="28"/>
+          <w:szCs w:val="28"/>
+        </w:rPr>
+        <w:t>uld this pass the Turing Test?</w:t>
+      </w:r>
+      <w:bookmarkStart w:id="0" w:name="_GoBack"/>
+      <w:bookmarkEnd w:id="0"/>
     </w:p>
     <w:p>
       <w:pPr>
@@ -2128,8 +2347,15 @@
           <w:sz w:val="28"/>
           <w:szCs w:val="28"/>
         </w:rPr>
-        <w:t>Play the second game you were assigned and repeat the process above. -</w:t>
+        <w:t>Play the second game you were assigned and repeat the proc</w:t>
+      </w:r>
+      <w:r>
+        <w:rPr>
+          <w:rFonts w:ascii="Arial" w:hAnsi="Arial" w:cs="Arial"/>
+          <w:sz w:val="28"/>
+          <w:szCs w:val="28"/>
+        </w:rPr>
+        <w:t>ess above.</w:t>
       </w:r>
     </w:p>
     <w:p>

</xml_diff>

<commit_message>
Format and Adapt Unit1 17-19
</commit_message>
<xml_diff>
--- a/Unit1/Unit1 17-19.docx
+++ b/Unit1/Unit1 17-19.docx
@@ -11,24 +11,24 @@
         <w:spacing w:after="240"/>
         <w:rPr>
           <w:rFonts w:ascii="Arial" w:hAnsi="Arial" w:cs="Arial"/>
-          <w:sz w:val="28"/>
-          <w:szCs w:val="28"/>
+          <w:sz w:val="22"/>
+          <w:szCs w:val="22"/>
         </w:rPr>
       </w:pPr>
       <w:r>
         <w:rPr>
           <w:rFonts w:ascii="Arial" w:hAnsi="Arial" w:cs="Arial"/>
           <w:b/>
-          <w:sz w:val="28"/>
-          <w:szCs w:val="28"/>
+          <w:sz w:val="22"/>
+          <w:szCs w:val="22"/>
         </w:rPr>
         <w:t>Instructional Days</w:t>
       </w:r>
       <w:r>
         <w:rPr>
           <w:rFonts w:ascii="Arial" w:hAnsi="Arial" w:cs="Arial"/>
-          <w:sz w:val="28"/>
-          <w:szCs w:val="28"/>
+          <w:sz w:val="22"/>
+          <w:szCs w:val="22"/>
         </w:rPr>
         <w:t>: 17-19</w:t>
       </w:r>
@@ -42,15 +42,15 @@
         <w:spacing w:after="240"/>
         <w:rPr>
           <w:rFonts w:ascii="Arial" w:hAnsi="Arial" w:cs="Arial"/>
-          <w:sz w:val="28"/>
-          <w:szCs w:val="28"/>
-        </w:rPr>
-      </w:pPr>
-      <w:r>
-        <w:rPr>
-          <w:rFonts w:ascii="Arial" w:hAnsi="Arial" w:cs="Arial"/>
-          <w:sz w:val="28"/>
-          <w:szCs w:val="28"/>
+          <w:sz w:val="22"/>
+          <w:szCs w:val="22"/>
+        </w:rPr>
+      </w:pPr>
+      <w:r>
+        <w:rPr>
+          <w:rFonts w:ascii="Arial" w:hAnsi="Arial" w:cs="Arial"/>
+          <w:sz w:val="22"/>
+          <w:szCs w:val="22"/>
         </w:rPr>
         <w:t>Topic Description: The question “What is intelligence?” is addressed through discussion of the differences between humans and computers. Various models of machine learning are investigated along with the concept of natural language understanding.</w:t>
       </w:r>
@@ -64,24 +64,24 @@
         <w:spacing w:after="240"/>
         <w:rPr>
           <w:rFonts w:ascii="Arial" w:hAnsi="Arial" w:cs="Arial"/>
-          <w:sz w:val="28"/>
-          <w:szCs w:val="28"/>
+          <w:sz w:val="22"/>
+          <w:szCs w:val="22"/>
         </w:rPr>
       </w:pPr>
       <w:r>
         <w:rPr>
           <w:rFonts w:ascii="Arial" w:hAnsi="Arial" w:cs="Arial"/>
           <w:b/>
-          <w:sz w:val="28"/>
-          <w:szCs w:val="28"/>
+          <w:sz w:val="22"/>
+          <w:szCs w:val="22"/>
         </w:rPr>
         <w:t>Objectives</w:t>
       </w:r>
       <w:r>
         <w:rPr>
           <w:rFonts w:ascii="Arial" w:hAnsi="Arial" w:cs="Arial"/>
-          <w:sz w:val="28"/>
-          <w:szCs w:val="28"/>
+          <w:sz w:val="22"/>
+          <w:szCs w:val="22"/>
         </w:rPr>
         <w:t>:</w:t>
       </w:r>
@@ -95,15 +95,15 @@
         <w:spacing w:after="240"/>
         <w:rPr>
           <w:rFonts w:ascii="Arial" w:hAnsi="Arial" w:cs="Arial"/>
-          <w:sz w:val="28"/>
-          <w:szCs w:val="28"/>
-        </w:rPr>
-      </w:pPr>
-      <w:r>
-        <w:rPr>
-          <w:rFonts w:ascii="Arial" w:hAnsi="Arial" w:cs="Arial"/>
-          <w:sz w:val="28"/>
-          <w:szCs w:val="28"/>
+          <w:sz w:val="22"/>
+          <w:szCs w:val="22"/>
+        </w:rPr>
+      </w:pPr>
+      <w:r>
+        <w:rPr>
+          <w:rFonts w:ascii="Arial" w:hAnsi="Arial" w:cs="Arial"/>
+          <w:sz w:val="22"/>
+          <w:szCs w:val="22"/>
         </w:rPr>
         <w:t>The student will be able to:</w:t>
       </w:r>
@@ -126,15 +126,15 @@
         <w:spacing w:after="240"/>
         <w:rPr>
           <w:rFonts w:ascii="Arial" w:hAnsi="Arial" w:cs="Arial"/>
-          <w:sz w:val="28"/>
-          <w:szCs w:val="28"/>
-        </w:rPr>
-      </w:pPr>
-      <w:r>
-        <w:rPr>
-          <w:rFonts w:ascii="Arial" w:hAnsi="Arial" w:cs="Arial"/>
-          <w:sz w:val="28"/>
-          <w:szCs w:val="28"/>
+          <w:sz w:val="22"/>
+          <w:szCs w:val="22"/>
+        </w:rPr>
+      </w:pPr>
+      <w:r>
+        <w:rPr>
+          <w:rFonts w:ascii="Arial" w:hAnsi="Arial" w:cs="Arial"/>
+          <w:sz w:val="22"/>
+          <w:szCs w:val="22"/>
         </w:rPr>
         <w:t xml:space="preserve">Explain the idea of intelligence especially as it relates to computers. </w:t>
       </w:r>
@@ -157,15 +157,15 @@
         <w:spacing w:after="240"/>
         <w:rPr>
           <w:rFonts w:ascii="Arial" w:hAnsi="Arial" w:cs="Arial"/>
-          <w:sz w:val="28"/>
-          <w:szCs w:val="28"/>
-        </w:rPr>
-      </w:pPr>
-      <w:r>
-        <w:rPr>
-          <w:rFonts w:ascii="Arial" w:hAnsi="Arial" w:cs="Arial"/>
-          <w:sz w:val="28"/>
-          <w:szCs w:val="28"/>
+          <w:sz w:val="22"/>
+          <w:szCs w:val="22"/>
+        </w:rPr>
+      </w:pPr>
+      <w:r>
+        <w:rPr>
+          <w:rFonts w:ascii="Arial" w:hAnsi="Arial" w:cs="Arial"/>
+          <w:sz w:val="22"/>
+          <w:szCs w:val="22"/>
         </w:rPr>
         <w:t xml:space="preserve">Explain what it means for a machine to “learn”. </w:t>
       </w:r>
@@ -188,23 +188,23 @@
         <w:spacing w:after="240"/>
         <w:rPr>
           <w:rFonts w:ascii="Arial" w:hAnsi="Arial" w:cs="Arial"/>
-          <w:sz w:val="28"/>
-          <w:szCs w:val="28"/>
-        </w:rPr>
-      </w:pPr>
-      <w:r>
-        <w:rPr>
-          <w:rFonts w:ascii="Arial" w:hAnsi="Arial" w:cs="Arial"/>
-          <w:sz w:val="28"/>
-          <w:szCs w:val="28"/>
+          <w:sz w:val="22"/>
+          <w:szCs w:val="22"/>
+        </w:rPr>
+      </w:pPr>
+      <w:r>
+        <w:rPr>
+          <w:rFonts w:ascii="Arial" w:hAnsi="Arial" w:cs="Arial"/>
+          <w:sz w:val="22"/>
+          <w:szCs w:val="22"/>
         </w:rPr>
         <w:t>Discuss whether computers are intelligent or whether they only behav</w:t>
       </w:r>
       <w:r>
         <w:rPr>
           <w:rFonts w:ascii="Arial" w:hAnsi="Arial" w:cs="Arial"/>
-          <w:sz w:val="28"/>
-          <w:szCs w:val="28"/>
+          <w:sz w:val="22"/>
+          <w:szCs w:val="22"/>
         </w:rPr>
         <w:t>e intelligently.</w:t>
       </w:r>
@@ -222,24 +222,24 @@
         <w:spacing w:after="240"/>
         <w:rPr>
           <w:rFonts w:ascii="Arial" w:hAnsi="Arial" w:cs="Arial"/>
-          <w:sz w:val="28"/>
-          <w:szCs w:val="28"/>
+          <w:sz w:val="22"/>
+          <w:szCs w:val="22"/>
         </w:rPr>
       </w:pPr>
       <w:r>
         <w:rPr>
           <w:rFonts w:ascii="Arial" w:hAnsi="Arial" w:cs="Arial"/>
           <w:b/>
-          <w:sz w:val="28"/>
-          <w:szCs w:val="28"/>
+          <w:sz w:val="22"/>
+          <w:szCs w:val="22"/>
         </w:rPr>
         <w:t>Outline of the Lesson</w:t>
       </w:r>
       <w:r>
         <w:rPr>
           <w:rFonts w:ascii="Arial" w:hAnsi="Arial" w:cs="Arial"/>
-          <w:sz w:val="28"/>
-          <w:szCs w:val="28"/>
+          <w:sz w:val="22"/>
+          <w:szCs w:val="22"/>
         </w:rPr>
         <w:t xml:space="preserve">: </w:t>
       </w:r>
@@ -262,15 +262,15 @@
         <w:spacing w:after="240"/>
         <w:rPr>
           <w:rFonts w:ascii="Arial" w:hAnsi="Arial" w:cs="Arial"/>
-          <w:sz w:val="28"/>
-          <w:szCs w:val="28"/>
-        </w:rPr>
-      </w:pPr>
-      <w:r>
-        <w:rPr>
-          <w:rFonts w:ascii="Arial" w:hAnsi="Arial" w:cs="Arial"/>
-          <w:sz w:val="28"/>
-          <w:szCs w:val="28"/>
+          <w:sz w:val="22"/>
+          <w:szCs w:val="22"/>
+        </w:rPr>
+      </w:pPr>
+      <w:r>
+        <w:rPr>
+          <w:rFonts w:ascii="Arial" w:hAnsi="Arial" w:cs="Arial"/>
+          <w:sz w:val="22"/>
+          <w:szCs w:val="22"/>
         </w:rPr>
         <w:t xml:space="preserve">Journal Entry (15 minutes) </w:t>
       </w:r>
@@ -293,15 +293,15 @@
         <w:spacing w:after="240"/>
         <w:rPr>
           <w:rFonts w:ascii="Arial" w:hAnsi="Arial" w:cs="Arial"/>
-          <w:sz w:val="28"/>
-          <w:szCs w:val="28"/>
-        </w:rPr>
-      </w:pPr>
-      <w:r>
-        <w:rPr>
-          <w:rFonts w:ascii="Arial" w:hAnsi="Arial" w:cs="Arial"/>
-          <w:sz w:val="28"/>
-          <w:szCs w:val="28"/>
+          <w:sz w:val="22"/>
+          <w:szCs w:val="22"/>
+        </w:rPr>
+      </w:pPr>
+      <w:r>
+        <w:rPr>
+          <w:rFonts w:ascii="Arial" w:hAnsi="Arial" w:cs="Arial"/>
+          <w:sz w:val="22"/>
+          <w:szCs w:val="22"/>
         </w:rPr>
         <w:t xml:space="preserve">Differentiation between humans and computers (95 minutes) </w:t>
       </w:r>
@@ -324,23 +324,23 @@
         <w:spacing w:after="240"/>
         <w:rPr>
           <w:rFonts w:ascii="Arial" w:hAnsi="Arial" w:cs="Arial"/>
-          <w:sz w:val="28"/>
-          <w:szCs w:val="28"/>
-        </w:rPr>
-      </w:pPr>
-      <w:r>
-        <w:rPr>
-          <w:rFonts w:ascii="Arial" w:hAnsi="Arial" w:cs="Arial"/>
-          <w:sz w:val="28"/>
-          <w:szCs w:val="28"/>
+          <w:sz w:val="22"/>
+          <w:szCs w:val="22"/>
+        </w:rPr>
+      </w:pPr>
+      <w:r>
+        <w:rPr>
+          <w:rFonts w:ascii="Arial" w:hAnsi="Arial" w:cs="Arial"/>
+          <w:sz w:val="22"/>
+          <w:szCs w:val="22"/>
         </w:rPr>
         <w:t>A simple model of</w:t>
       </w:r>
       <w:r>
         <w:rPr>
           <w:rFonts w:ascii="Arial" w:hAnsi="Arial" w:cs="Arial"/>
-          <w:sz w:val="28"/>
-          <w:szCs w:val="28"/>
+          <w:sz w:val="22"/>
+          <w:szCs w:val="22"/>
         </w:rPr>
         <w:t xml:space="preserve"> machine learning (55 minutes)</w:t>
       </w:r>
@@ -359,8 +359,8 @@
         <w:spacing w:after="240"/>
         <w:rPr>
           <w:rFonts w:ascii="Arial" w:hAnsi="Arial" w:cs="Arial"/>
-          <w:sz w:val="28"/>
-          <w:szCs w:val="28"/>
+          <w:sz w:val="22"/>
+          <w:szCs w:val="22"/>
         </w:rPr>
       </w:pPr>
     </w:p>
@@ -377,24 +377,24 @@
         <w:spacing w:after="240"/>
         <w:rPr>
           <w:rFonts w:ascii="Arial" w:hAnsi="Arial" w:cs="Arial"/>
-          <w:sz w:val="28"/>
-          <w:szCs w:val="28"/>
+          <w:sz w:val="22"/>
+          <w:szCs w:val="22"/>
         </w:rPr>
       </w:pPr>
       <w:r>
         <w:rPr>
           <w:rFonts w:ascii="Arial" w:hAnsi="Arial" w:cs="Arial"/>
           <w:b/>
-          <w:sz w:val="28"/>
-          <w:szCs w:val="28"/>
+          <w:sz w:val="22"/>
+          <w:szCs w:val="22"/>
         </w:rPr>
         <w:t>Student Activities</w:t>
       </w:r>
       <w:r>
         <w:rPr>
           <w:rFonts w:ascii="Arial" w:hAnsi="Arial" w:cs="Arial"/>
-          <w:sz w:val="28"/>
-          <w:szCs w:val="28"/>
+          <w:sz w:val="22"/>
+          <w:szCs w:val="22"/>
         </w:rPr>
         <w:t xml:space="preserve">: </w:t>
       </w:r>
@@ -417,15 +417,15 @@
         <w:spacing w:after="240"/>
         <w:rPr>
           <w:rFonts w:ascii="Arial" w:hAnsi="Arial" w:cs="Arial"/>
-          <w:sz w:val="28"/>
-          <w:szCs w:val="28"/>
-        </w:rPr>
-      </w:pPr>
-      <w:r>
-        <w:rPr>
-          <w:rFonts w:ascii="Arial" w:hAnsi="Arial" w:cs="Arial"/>
-          <w:sz w:val="28"/>
-          <w:szCs w:val="28"/>
+          <w:sz w:val="22"/>
+          <w:szCs w:val="22"/>
+        </w:rPr>
+      </w:pPr>
+      <w:r>
+        <w:rPr>
+          <w:rFonts w:ascii="Arial" w:hAnsi="Arial" w:cs="Arial"/>
+          <w:sz w:val="22"/>
+          <w:szCs w:val="22"/>
         </w:rPr>
         <w:t xml:space="preserve">Complete journal entry. </w:t>
       </w:r>
@@ -448,17 +448,35 @@
         <w:spacing w:after="240"/>
         <w:rPr>
           <w:rFonts w:ascii="Arial" w:hAnsi="Arial" w:cs="Arial"/>
-          <w:sz w:val="28"/>
-          <w:szCs w:val="28"/>
-        </w:rPr>
-      </w:pPr>
-      <w:r>
-        <w:rPr>
-          <w:rFonts w:ascii="Arial" w:hAnsi="Arial" w:cs="Arial"/>
-          <w:sz w:val="28"/>
-          <w:szCs w:val="28"/>
-        </w:rPr>
-        <w:t xml:space="preserve">Complete CS Unplugged Activity 20: Conversations with Computers—The Turing Test. </w:t>
+          <w:sz w:val="22"/>
+          <w:szCs w:val="22"/>
+        </w:rPr>
+      </w:pPr>
+      <w:r>
+        <w:rPr>
+          <w:rFonts w:ascii="Arial" w:hAnsi="Arial" w:cs="Arial"/>
+          <w:sz w:val="22"/>
+          <w:szCs w:val="22"/>
+        </w:rPr>
+        <w:t>Complete CS Unplugged Activity 20: Conversations with Computers—</w:t>
+      </w:r>
+      <w:proofErr w:type="gramStart"/>
+      <w:r>
+        <w:rPr>
+          <w:rFonts w:ascii="Arial" w:hAnsi="Arial" w:cs="Arial"/>
+          <w:sz w:val="22"/>
+          <w:szCs w:val="22"/>
+        </w:rPr>
+        <w:t>The</w:t>
+      </w:r>
+      <w:proofErr w:type="gramEnd"/>
+      <w:r>
+        <w:rPr>
+          <w:rFonts w:ascii="Arial" w:hAnsi="Arial" w:cs="Arial"/>
+          <w:sz w:val="22"/>
+          <w:szCs w:val="22"/>
+        </w:rPr>
+        <w:t xml:space="preserve"> Turing Test. </w:t>
       </w:r>
     </w:p>
     <w:p>
@@ -479,17 +497,35 @@
         <w:spacing w:after="240"/>
         <w:rPr>
           <w:rFonts w:ascii="Arial" w:hAnsi="Arial" w:cs="Arial"/>
-          <w:sz w:val="28"/>
-          <w:szCs w:val="28"/>
-        </w:rPr>
-      </w:pPr>
-      <w:r>
-        <w:rPr>
-          <w:rFonts w:ascii="Arial" w:hAnsi="Arial" w:cs="Arial"/>
-          <w:sz w:val="28"/>
-          <w:szCs w:val="28"/>
-        </w:rPr>
-        <w:t xml:space="preserve">Interact with web-based chatterbots (Part I of The Computer Intelligence Activity). </w:t>
+          <w:sz w:val="22"/>
+          <w:szCs w:val="22"/>
+        </w:rPr>
+      </w:pPr>
+      <w:r>
+        <w:rPr>
+          <w:rFonts w:ascii="Arial" w:hAnsi="Arial" w:cs="Arial"/>
+          <w:sz w:val="22"/>
+          <w:szCs w:val="22"/>
+        </w:rPr>
+        <w:t xml:space="preserve">Interact with web-based </w:t>
+      </w:r>
+      <w:proofErr w:type="spellStart"/>
+      <w:r>
+        <w:rPr>
+          <w:rFonts w:ascii="Arial" w:hAnsi="Arial" w:cs="Arial"/>
+          <w:sz w:val="22"/>
+          <w:szCs w:val="22"/>
+        </w:rPr>
+        <w:t>chatterbots</w:t>
+      </w:r>
+      <w:proofErr w:type="spellEnd"/>
+      <w:r>
+        <w:rPr>
+          <w:rFonts w:ascii="Arial" w:hAnsi="Arial" w:cs="Arial"/>
+          <w:sz w:val="22"/>
+          <w:szCs w:val="22"/>
+        </w:rPr>
+        <w:t xml:space="preserve"> (Part I of The Computer Intelligence Activity). </w:t>
       </w:r>
     </w:p>
     <w:p>
@@ -510,23 +546,23 @@
         <w:spacing w:after="240"/>
         <w:rPr>
           <w:rFonts w:ascii="Arial" w:hAnsi="Arial" w:cs="Arial"/>
-          <w:sz w:val="28"/>
-          <w:szCs w:val="28"/>
-        </w:rPr>
-      </w:pPr>
-      <w:r>
-        <w:rPr>
-          <w:rFonts w:ascii="Arial" w:hAnsi="Arial" w:cs="Arial"/>
-          <w:sz w:val="28"/>
-          <w:szCs w:val="28"/>
+          <w:sz w:val="22"/>
+          <w:szCs w:val="22"/>
+        </w:rPr>
+      </w:pPr>
+      <w:r>
+        <w:rPr>
+          <w:rFonts w:ascii="Arial" w:hAnsi="Arial" w:cs="Arial"/>
+          <w:sz w:val="22"/>
+          <w:szCs w:val="22"/>
         </w:rPr>
         <w:t>In groups, play several rounds of a guessing game (Part II of The Co</w:t>
       </w:r>
       <w:r>
         <w:rPr>
           <w:rFonts w:ascii="Arial" w:hAnsi="Arial" w:cs="Arial"/>
-          <w:sz w:val="28"/>
-          <w:szCs w:val="28"/>
+          <w:sz w:val="22"/>
+          <w:szCs w:val="22"/>
         </w:rPr>
         <w:t>mputer Intelligence Activity).</w:t>
       </w:r>
@@ -550,8 +586,8 @@
         <w:rPr>
           <w:rFonts w:ascii="Arial" w:hAnsi="Arial" w:cs="Arial"/>
           <w:b/>
-          <w:sz w:val="28"/>
-          <w:szCs w:val="28"/>
+          <w:sz w:val="22"/>
+          <w:szCs w:val="22"/>
         </w:rPr>
       </w:pPr>
     </w:p>
@@ -568,24 +604,24 @@
         <w:spacing w:after="240"/>
         <w:rPr>
           <w:rFonts w:ascii="Arial" w:hAnsi="Arial" w:cs="Arial"/>
-          <w:sz w:val="28"/>
-          <w:szCs w:val="28"/>
+          <w:sz w:val="22"/>
+          <w:szCs w:val="22"/>
         </w:rPr>
       </w:pPr>
       <w:r>
         <w:rPr>
           <w:rFonts w:ascii="Arial" w:hAnsi="Arial" w:cs="Arial"/>
           <w:b/>
-          <w:sz w:val="28"/>
-          <w:szCs w:val="28"/>
+          <w:sz w:val="22"/>
+          <w:szCs w:val="22"/>
         </w:rPr>
         <w:t>Teaching/Learning Strategies</w:t>
       </w:r>
       <w:r>
         <w:rPr>
           <w:rFonts w:ascii="Arial" w:hAnsi="Arial" w:cs="Arial"/>
-          <w:sz w:val="28"/>
-          <w:szCs w:val="28"/>
+          <w:sz w:val="22"/>
+          <w:szCs w:val="22"/>
         </w:rPr>
         <w:t xml:space="preserve">: </w:t>
       </w:r>
@@ -604,15 +640,15 @@
         <w:spacing w:after="240"/>
         <w:rPr>
           <w:rFonts w:ascii="Arial" w:hAnsi="Arial" w:cs="Arial"/>
-          <w:sz w:val="28"/>
-          <w:szCs w:val="28"/>
-        </w:rPr>
-      </w:pPr>
-      <w:r>
-        <w:rPr>
-          <w:rFonts w:ascii="Arial" w:hAnsi="Arial" w:cs="Arial"/>
-          <w:sz w:val="28"/>
-          <w:szCs w:val="28"/>
+          <w:sz w:val="22"/>
+          <w:szCs w:val="22"/>
+        </w:rPr>
+      </w:pPr>
+      <w:r>
+        <w:rPr>
+          <w:rFonts w:ascii="Arial" w:hAnsi="Arial" w:cs="Arial"/>
+          <w:sz w:val="22"/>
+          <w:szCs w:val="22"/>
         </w:rPr>
         <w:t xml:space="preserve">Journal Entry: What is intelligence? Are computers intelligent? Why or why not? </w:t>
       </w:r>
@@ -631,15 +667,15 @@
         <w:spacing w:after="240"/>
         <w:rPr>
           <w:rFonts w:ascii="Arial" w:hAnsi="Arial" w:cs="Arial"/>
-          <w:sz w:val="28"/>
-          <w:szCs w:val="28"/>
-        </w:rPr>
-      </w:pPr>
-      <w:r>
-        <w:rPr>
-          <w:rFonts w:ascii="Arial" w:hAnsi="Arial" w:cs="Arial"/>
-          <w:sz w:val="28"/>
-          <w:szCs w:val="28"/>
+          <w:sz w:val="22"/>
+          <w:szCs w:val="22"/>
+        </w:rPr>
+      </w:pPr>
+      <w:r>
+        <w:rPr>
+          <w:rFonts w:ascii="Arial" w:hAnsi="Arial" w:cs="Arial"/>
+          <w:sz w:val="22"/>
+          <w:szCs w:val="22"/>
         </w:rPr>
         <w:t>Volunteers share their responses.</w:t>
       </w:r>
@@ -658,28 +694,26 @@
         <w:spacing w:after="240"/>
         <w:rPr>
           <w:rFonts w:ascii="Arial" w:hAnsi="Arial" w:cs="Arial"/>
-          <w:sz w:val="28"/>
-          <w:szCs w:val="28"/>
-        </w:rPr>
-      </w:pPr>
-      <w:r>
-        <w:rPr>
-          <w:rFonts w:ascii="Arial" w:hAnsi="Arial" w:cs="Arial"/>
-          <w:sz w:val="28"/>
-          <w:szCs w:val="28"/>
+          <w:sz w:val="22"/>
+          <w:szCs w:val="22"/>
+        </w:rPr>
+      </w:pPr>
+      <w:r>
+        <w:rPr>
+          <w:rFonts w:ascii="Arial" w:hAnsi="Arial" w:cs="Arial"/>
+          <w:sz w:val="22"/>
+          <w:szCs w:val="22"/>
         </w:rPr>
         <w:t>Differentiati</w:t>
       </w:r>
       <w:r>
         <w:rPr>
           <w:rFonts w:ascii="Arial" w:hAnsi="Arial" w:cs="Arial"/>
-          <w:sz w:val="28"/>
-          <w:szCs w:val="28"/>
+          <w:sz w:val="22"/>
+          <w:szCs w:val="22"/>
         </w:rPr>
         <w:t>ng between humans and computers</w:t>
       </w:r>
-      <w:bookmarkStart w:id="0" w:name="_GoBack"/>
-      <w:bookmarkEnd w:id="0"/>
     </w:p>
     <w:p>
       <w:pPr>
@@ -695,26 +729,17 @@
         <w:spacing w:after="240"/>
         <w:rPr>
           <w:rFonts w:ascii="Arial" w:hAnsi="Arial" w:cs="Arial"/>
-          <w:sz w:val="28"/>
-          <w:szCs w:val="28"/>
-        </w:rPr>
-      </w:pPr>
-      <w:r>
-        <w:rPr>
-          <w:rFonts w:ascii="Arial" w:hAnsi="Arial" w:cs="Arial"/>
-          <w:sz w:val="28"/>
-          <w:szCs w:val="28"/>
-        </w:rPr>
-        <w:t xml:space="preserve">CS Unplugged Activity 20: Conversations with Computers—The </w:t>
-      </w:r>
-      <w:r>
-        <w:rPr>
-          <w:rFonts w:ascii="Arial" w:hAnsi="Arial" w:cs="Arial"/>
-          <w:sz w:val="28"/>
-          <w:szCs w:val="28"/>
-        </w:rPr>
-        <w:lastRenderedPageBreak/>
-        <w:t>Turing Test</w:t>
+          <w:sz w:val="22"/>
+          <w:szCs w:val="22"/>
+        </w:rPr>
+      </w:pPr>
+      <w:r>
+        <w:rPr>
+          <w:rFonts w:ascii="Arial" w:hAnsi="Arial" w:cs="Arial"/>
+          <w:sz w:val="22"/>
+          <w:szCs w:val="22"/>
+        </w:rPr>
+        <w:t>CS Unplugged Activity 20: Conversations with Computers—The Turing Test</w:t>
       </w:r>
     </w:p>
     <w:p>
@@ -734,15 +759,15 @@
         <w:spacing w:after="240"/>
         <w:rPr>
           <w:rFonts w:ascii="Arial" w:hAnsi="Arial" w:cs="Arial"/>
-          <w:sz w:val="28"/>
-          <w:szCs w:val="28"/>
-        </w:rPr>
-      </w:pPr>
-      <w:r>
-        <w:rPr>
-          <w:rFonts w:ascii="Arial" w:hAnsi="Arial" w:cs="Arial"/>
-          <w:sz w:val="28"/>
-          <w:szCs w:val="28"/>
+          <w:sz w:val="22"/>
+          <w:szCs w:val="22"/>
+        </w:rPr>
+      </w:pPr>
+      <w:r>
+        <w:rPr>
+          <w:rFonts w:ascii="Arial" w:hAnsi="Arial" w:cs="Arial"/>
+          <w:sz w:val="22"/>
+          <w:szCs w:val="22"/>
         </w:rPr>
         <w:t xml:space="preserve">This activity can be downloaded from </w:t>
       </w:r>
@@ -750,18 +775,46 @@
         <w:rPr>
           <w:rFonts w:ascii="Arial" w:hAnsi="Arial" w:cs="Arial"/>
           <w:color w:val="0000FF"/>
-          <w:sz w:val="28"/>
-          <w:szCs w:val="28"/>
+          <w:sz w:val="22"/>
+          <w:szCs w:val="22"/>
         </w:rPr>
         <w:t xml:space="preserve">http://csunplugged.com </w:t>
       </w:r>
-      <w:r>
-        <w:rPr>
-          <w:rFonts w:ascii="Arial" w:hAnsi="Arial" w:cs="Arial"/>
-          <w:sz w:val="28"/>
-          <w:szCs w:val="28"/>
-        </w:rPr>
-        <w:t xml:space="preserve">From the menu, click on Activities, click on Turing Test, and then download the pdf for Activity 20. Note there are many additional resources listed that you may wish to explore. </w:t>
+      <w:proofErr w:type="gramStart"/>
+      <w:r>
+        <w:rPr>
+          <w:rFonts w:ascii="Arial" w:hAnsi="Arial" w:cs="Arial"/>
+          <w:sz w:val="22"/>
+          <w:szCs w:val="22"/>
+        </w:rPr>
+        <w:t>From</w:t>
+      </w:r>
+      <w:proofErr w:type="gramEnd"/>
+      <w:r>
+        <w:rPr>
+          <w:rFonts w:ascii="Arial" w:hAnsi="Arial" w:cs="Arial"/>
+          <w:sz w:val="22"/>
+          <w:szCs w:val="22"/>
+        </w:rPr>
+        <w:t xml:space="preserve"> the menu, click on Activities, click on Turing Test, and then download the </w:t>
+      </w:r>
+      <w:proofErr w:type="spellStart"/>
+      <w:r>
+        <w:rPr>
+          <w:rFonts w:ascii="Arial" w:hAnsi="Arial" w:cs="Arial"/>
+          <w:sz w:val="22"/>
+          <w:szCs w:val="22"/>
+        </w:rPr>
+        <w:t>pdf</w:t>
+      </w:r>
+      <w:proofErr w:type="spellEnd"/>
+      <w:r>
+        <w:rPr>
+          <w:rFonts w:ascii="Arial" w:hAnsi="Arial" w:cs="Arial"/>
+          <w:sz w:val="22"/>
+          <w:szCs w:val="22"/>
+        </w:rPr>
+        <w:t xml:space="preserve"> for Activity 20. Note there are many additional resources listed that you may wish to explore. </w:t>
       </w:r>
     </w:p>
     <w:p>
@@ -781,15 +834,15 @@
         <w:spacing w:after="240"/>
         <w:rPr>
           <w:rFonts w:ascii="Arial" w:hAnsi="Arial" w:cs="Arial"/>
-          <w:sz w:val="28"/>
-          <w:szCs w:val="28"/>
-        </w:rPr>
-      </w:pPr>
-      <w:r>
-        <w:rPr>
-          <w:rFonts w:ascii="Arial" w:hAnsi="Arial" w:cs="Arial"/>
-          <w:sz w:val="28"/>
-          <w:szCs w:val="28"/>
+          <w:sz w:val="22"/>
+          <w:szCs w:val="22"/>
+        </w:rPr>
+      </w:pPr>
+      <w:r>
+        <w:rPr>
+          <w:rFonts w:ascii="Arial" w:hAnsi="Arial" w:cs="Arial"/>
+          <w:sz w:val="22"/>
+          <w:szCs w:val="22"/>
         </w:rPr>
         <w:t xml:space="preserve">It will be helpful for you to read through the entire activity before beginning it with your students. In addition to the explanation of the activity, it provides good background information that you will want to ensure is part of the discussion you have with students. </w:t>
       </w:r>
@@ -811,39 +864,39 @@
         <w:spacing w:after="240"/>
         <w:rPr>
           <w:rFonts w:ascii="Arial" w:hAnsi="Arial" w:cs="Arial"/>
-          <w:sz w:val="28"/>
-          <w:szCs w:val="28"/>
-        </w:rPr>
-      </w:pPr>
-      <w:r>
-        <w:rPr>
-          <w:rFonts w:ascii="Arial" w:hAnsi="Arial" w:cs="Arial"/>
-          <w:sz w:val="28"/>
-          <w:szCs w:val="28"/>
+          <w:sz w:val="22"/>
+          <w:szCs w:val="22"/>
+        </w:rPr>
+      </w:pPr>
+      <w:r>
+        <w:rPr>
+          <w:rFonts w:ascii="Arial" w:hAnsi="Arial" w:cs="Arial"/>
+          <w:sz w:val="22"/>
+          <w:szCs w:val="22"/>
         </w:rPr>
         <w:t xml:space="preserve">Have assistants </w:t>
       </w:r>
       <w:r>
         <w:rPr>
           <w:rFonts w:ascii="Arial" w:hAnsi="Arial" w:cs="Arial"/>
-          <w:sz w:val="28"/>
-          <w:szCs w:val="28"/>
+          <w:sz w:val="22"/>
+          <w:szCs w:val="22"/>
         </w:rPr>
         <w:t xml:space="preserve">or sighted students </w:t>
       </w:r>
       <w:r>
         <w:rPr>
           <w:rFonts w:ascii="Arial" w:hAnsi="Arial" w:cs="Arial"/>
-          <w:sz w:val="28"/>
-          <w:szCs w:val="28"/>
+          <w:sz w:val="22"/>
+          <w:szCs w:val="22"/>
         </w:rPr>
         <w:t xml:space="preserve">act out the roles of the questioner and the two people. </w:t>
       </w:r>
       <w:r>
         <w:rPr>
           <w:rFonts w:ascii="Arial" w:hAnsi="Arial" w:cs="Arial"/>
-          <w:sz w:val="28"/>
-          <w:szCs w:val="28"/>
+          <w:sz w:val="22"/>
+          <w:szCs w:val="22"/>
         </w:rPr>
         <w:t>The other students will ask the questions.</w:t>
       </w:r>
@@ -865,16 +918,17 @@
         <w:spacing w:after="240"/>
         <w:rPr>
           <w:rFonts w:ascii="Arial" w:hAnsi="Arial" w:cs="Arial"/>
-          <w:sz w:val="28"/>
-          <w:szCs w:val="28"/>
-        </w:rPr>
-      </w:pPr>
-      <w:r>
-        <w:rPr>
-          <w:rFonts w:ascii="Arial" w:hAnsi="Arial" w:cs="Arial"/>
-          <w:sz w:val="28"/>
-          <w:szCs w:val="28"/>
-        </w:rPr>
+          <w:sz w:val="22"/>
+          <w:szCs w:val="22"/>
+        </w:rPr>
+      </w:pPr>
+      <w:r>
+        <w:rPr>
+          <w:rFonts w:ascii="Arial" w:hAnsi="Arial" w:cs="Arial"/>
+          <w:sz w:val="22"/>
+          <w:szCs w:val="22"/>
+        </w:rPr>
+        <w:lastRenderedPageBreak/>
         <w:t xml:space="preserve">Follow the remaining directions under “What to Do” (p.214-215). Exploring Computer Science—Unit 1: Human Computer Interaction 71 </w:t>
       </w:r>
     </w:p>
@@ -892,15 +946,15 @@
         <w:spacing w:after="240"/>
         <w:rPr>
           <w:rFonts w:ascii="Arial" w:hAnsi="Arial" w:cs="Arial"/>
-          <w:sz w:val="28"/>
-          <w:szCs w:val="28"/>
-        </w:rPr>
-      </w:pPr>
-      <w:r>
-        <w:rPr>
-          <w:rFonts w:ascii="Arial" w:hAnsi="Arial" w:cs="Arial"/>
-          <w:sz w:val="28"/>
-          <w:szCs w:val="28"/>
+          <w:sz w:val="22"/>
+          <w:szCs w:val="22"/>
+        </w:rPr>
+      </w:pPr>
+      <w:r>
+        <w:rPr>
+          <w:rFonts w:ascii="Arial" w:hAnsi="Arial" w:cs="Arial"/>
+          <w:sz w:val="22"/>
+          <w:szCs w:val="22"/>
         </w:rPr>
         <w:t>Have students complete Part I of Computer Intelligence Activity.</w:t>
       </w:r>
@@ -922,31 +976,31 @@
         <w:spacing w:after="240"/>
         <w:rPr>
           <w:rFonts w:ascii="Arial" w:hAnsi="Arial" w:cs="Arial"/>
-          <w:sz w:val="28"/>
-          <w:szCs w:val="28"/>
-        </w:rPr>
-      </w:pPr>
-      <w:r>
-        <w:rPr>
-          <w:rFonts w:ascii="Arial" w:hAnsi="Arial" w:cs="Arial"/>
-          <w:sz w:val="28"/>
-          <w:szCs w:val="28"/>
+          <w:sz w:val="22"/>
+          <w:szCs w:val="22"/>
+        </w:rPr>
+      </w:pPr>
+      <w:r>
+        <w:rPr>
+          <w:rFonts w:ascii="Arial" w:hAnsi="Arial" w:cs="Arial"/>
+          <w:sz w:val="22"/>
+          <w:szCs w:val="22"/>
         </w:rPr>
         <w:t>Assign each pair of students (students work with t</w:t>
       </w:r>
       <w:r>
         <w:rPr>
           <w:rFonts w:ascii="Arial" w:hAnsi="Arial" w:cs="Arial"/>
-          <w:sz w:val="28"/>
-          <w:szCs w:val="28"/>
+          <w:sz w:val="22"/>
+          <w:szCs w:val="22"/>
         </w:rPr>
         <w:t xml:space="preserve">heir elbow partner) two of the </w:t>
       </w:r>
       <w:r>
         <w:rPr>
           <w:rFonts w:ascii="Arial" w:hAnsi="Arial" w:cs="Arial"/>
-          <w:sz w:val="28"/>
-          <w:szCs w:val="28"/>
+          <w:sz w:val="22"/>
+          <w:szCs w:val="22"/>
         </w:rPr>
         <w:t xml:space="preserve">questions from the Turing Test Activity. </w:t>
       </w:r>
@@ -968,15 +1022,15 @@
         <w:spacing w:after="240"/>
         <w:rPr>
           <w:rFonts w:ascii="Arial" w:hAnsi="Arial" w:cs="Arial"/>
-          <w:sz w:val="28"/>
-          <w:szCs w:val="28"/>
-        </w:rPr>
-      </w:pPr>
-      <w:r>
-        <w:rPr>
-          <w:rFonts w:ascii="Arial" w:hAnsi="Arial" w:cs="Arial"/>
-          <w:sz w:val="28"/>
-          <w:szCs w:val="28"/>
+          <w:sz w:val="22"/>
+          <w:szCs w:val="22"/>
+        </w:rPr>
+      </w:pPr>
+      <w:r>
+        <w:rPr>
+          <w:rFonts w:ascii="Arial" w:hAnsi="Arial" w:cs="Arial"/>
+          <w:sz w:val="22"/>
+          <w:szCs w:val="22"/>
         </w:rPr>
         <w:t xml:space="preserve">Discuss the results. </w:t>
       </w:r>
@@ -995,23 +1049,23 @@
         <w:spacing w:after="240"/>
         <w:rPr>
           <w:rFonts w:ascii="Arial" w:hAnsi="Arial" w:cs="Arial"/>
-          <w:sz w:val="28"/>
-          <w:szCs w:val="28"/>
-        </w:rPr>
-      </w:pPr>
-      <w:r>
-        <w:rPr>
-          <w:rFonts w:ascii="Arial" w:hAnsi="Arial" w:cs="Arial"/>
-          <w:sz w:val="28"/>
-          <w:szCs w:val="28"/>
+          <w:sz w:val="22"/>
+          <w:szCs w:val="22"/>
+        </w:rPr>
+      </w:pPr>
+      <w:r>
+        <w:rPr>
+          <w:rFonts w:ascii="Arial" w:hAnsi="Arial" w:cs="Arial"/>
+          <w:sz w:val="22"/>
+          <w:szCs w:val="22"/>
         </w:rPr>
         <w:t>A si</w:t>
       </w:r>
       <w:r>
         <w:rPr>
           <w:rFonts w:ascii="Arial" w:hAnsi="Arial" w:cs="Arial"/>
-          <w:sz w:val="28"/>
-          <w:szCs w:val="28"/>
+          <w:sz w:val="22"/>
+          <w:szCs w:val="22"/>
         </w:rPr>
         <w:t>mple model of machine learning.</w:t>
       </w:r>
@@ -1030,15 +1084,15 @@
         <w:spacing w:after="240"/>
         <w:rPr>
           <w:rFonts w:ascii="Arial" w:hAnsi="Arial" w:cs="Arial"/>
-          <w:sz w:val="28"/>
-          <w:szCs w:val="28"/>
-        </w:rPr>
-      </w:pPr>
-      <w:r>
-        <w:rPr>
-          <w:rFonts w:ascii="Arial" w:hAnsi="Arial" w:cs="Arial"/>
-          <w:sz w:val="28"/>
-          <w:szCs w:val="28"/>
+          <w:sz w:val="22"/>
+          <w:szCs w:val="22"/>
+        </w:rPr>
+      </w:pPr>
+      <w:r>
+        <w:rPr>
+          <w:rFonts w:ascii="Arial" w:hAnsi="Arial" w:cs="Arial"/>
+          <w:sz w:val="22"/>
+          <w:szCs w:val="22"/>
         </w:rPr>
         <w:t>Have students complete Part II of the Computer Intelligence Activity.</w:t>
       </w:r>
@@ -1060,15 +1114,15 @@
         <w:spacing w:after="240"/>
         <w:rPr>
           <w:rFonts w:ascii="Arial" w:hAnsi="Arial" w:cs="Arial"/>
-          <w:sz w:val="28"/>
-          <w:szCs w:val="28"/>
-        </w:rPr>
-      </w:pPr>
-      <w:r>
-        <w:rPr>
-          <w:rFonts w:ascii="Arial" w:hAnsi="Arial" w:cs="Arial"/>
-          <w:sz w:val="28"/>
-          <w:szCs w:val="28"/>
+          <w:sz w:val="22"/>
+          <w:szCs w:val="22"/>
+        </w:rPr>
+      </w:pPr>
+      <w:r>
+        <w:rPr>
+          <w:rFonts w:ascii="Arial" w:hAnsi="Arial" w:cs="Arial"/>
+          <w:sz w:val="22"/>
+          <w:szCs w:val="22"/>
         </w:rPr>
         <w:t xml:space="preserve">Assign students to groups of 3 or 4 and assign each group 2 of the games in the activity. </w:t>
       </w:r>
@@ -1090,15 +1144,15 @@
         <w:spacing w:after="240"/>
         <w:rPr>
           <w:rFonts w:ascii="Arial" w:hAnsi="Arial" w:cs="Arial"/>
-          <w:sz w:val="28"/>
-          <w:szCs w:val="28"/>
-        </w:rPr>
-      </w:pPr>
-      <w:r>
-        <w:rPr>
-          <w:rFonts w:ascii="Arial" w:hAnsi="Arial" w:cs="Arial"/>
-          <w:sz w:val="28"/>
-          <w:szCs w:val="28"/>
+          <w:sz w:val="22"/>
+          <w:szCs w:val="22"/>
+        </w:rPr>
+      </w:pPr>
+      <w:r>
+        <w:rPr>
+          <w:rFonts w:ascii="Arial" w:hAnsi="Arial" w:cs="Arial"/>
+          <w:sz w:val="22"/>
+          <w:szCs w:val="22"/>
         </w:rPr>
         <w:t xml:space="preserve">Discuss the results. </w:t>
       </w:r>
@@ -1117,39 +1171,23 @@
         <w:spacing w:after="240"/>
         <w:rPr>
           <w:rFonts w:ascii="Arial" w:hAnsi="Arial" w:cs="Arial"/>
-          <w:sz w:val="28"/>
-          <w:szCs w:val="28"/>
-        </w:rPr>
-      </w:pPr>
-      <w:r>
-        <w:rPr>
-          <w:rFonts w:ascii="Arial" w:hAnsi="Arial" w:cs="Arial"/>
-          <w:sz w:val="28"/>
-          <w:szCs w:val="28"/>
-        </w:rPr>
-        <w:t>As part of the discussion make the distinction between a computer’s ability to perform some operations</w:t>
-      </w:r>
-      <w:r>
-        <w:rPr>
-          <w:rFonts w:ascii="Arial" w:hAnsi="Arial" w:cs="Arial"/>
-          <w:sz w:val="28"/>
-          <w:szCs w:val="28"/>
-        </w:rPr>
-        <w:t xml:space="preserve"> </w:t>
-      </w:r>
-      <w:r>
-        <w:rPr>
-          <w:rFonts w:ascii="Arial" w:hAnsi="Arial" w:cs="Arial"/>
-          <w:sz w:val="28"/>
-          <w:szCs w:val="28"/>
-        </w:rPr>
-        <w:t xml:space="preserve">quickly and what it means to </w:t>
-      </w:r>
-      <w:r>
-        <w:rPr>
-          <w:rFonts w:ascii="Arial" w:hAnsi="Arial" w:cs="Arial"/>
-          <w:sz w:val="28"/>
-          <w:szCs w:val="28"/>
+          <w:sz w:val="22"/>
+          <w:szCs w:val="22"/>
+        </w:rPr>
+      </w:pPr>
+      <w:r>
+        <w:rPr>
+          <w:rFonts w:ascii="Arial" w:hAnsi="Arial" w:cs="Arial"/>
+          <w:sz w:val="22"/>
+          <w:szCs w:val="22"/>
+        </w:rPr>
+        <w:t xml:space="preserve">As part of the discussion make the distinction between a computer’s ability to perform some operations quickly and what it means to </w:t>
+      </w:r>
+      <w:r>
+        <w:rPr>
+          <w:rFonts w:ascii="Arial" w:hAnsi="Arial" w:cs="Arial"/>
+          <w:sz w:val="22"/>
+          <w:szCs w:val="22"/>
         </w:rPr>
         <w:t>“know”.</w:t>
       </w:r>
@@ -1168,24 +1206,23 @@
         <w:spacing w:after="240"/>
         <w:rPr>
           <w:rFonts w:ascii="Arial" w:hAnsi="Arial" w:cs="Arial"/>
-          <w:sz w:val="28"/>
-          <w:szCs w:val="28"/>
-        </w:rPr>
-      </w:pPr>
-      <w:r>
-        <w:rPr>
-          <w:rFonts w:ascii="Arial" w:hAnsi="Arial" w:cs="Arial"/>
-          <w:sz w:val="28"/>
-          <w:szCs w:val="28"/>
-        </w:rPr>
-        <w:lastRenderedPageBreak/>
+          <w:sz w:val="22"/>
+          <w:szCs w:val="22"/>
+        </w:rPr>
+      </w:pPr>
+      <w:r>
+        <w:rPr>
+          <w:rFonts w:ascii="Arial" w:hAnsi="Arial" w:cs="Arial"/>
+          <w:sz w:val="22"/>
+          <w:szCs w:val="22"/>
+        </w:rPr>
         <w:t>Spee</w:t>
       </w:r>
       <w:r>
         <w:rPr>
           <w:rFonts w:ascii="Arial" w:hAnsi="Arial" w:cs="Arial"/>
-          <w:sz w:val="28"/>
-          <w:szCs w:val="28"/>
+          <w:sz w:val="22"/>
+          <w:szCs w:val="22"/>
         </w:rPr>
         <w:t>d is not necessarily knowledge.</w:t>
       </w:r>
@@ -1204,23 +1241,23 @@
         <w:spacing w:after="240"/>
         <w:rPr>
           <w:rFonts w:ascii="Arial" w:hAnsi="Arial" w:cs="Arial"/>
-          <w:sz w:val="28"/>
-          <w:szCs w:val="28"/>
-        </w:rPr>
-      </w:pPr>
-      <w:r>
-        <w:rPr>
-          <w:rFonts w:ascii="Arial" w:hAnsi="Arial" w:cs="Arial"/>
-          <w:sz w:val="28"/>
-          <w:szCs w:val="28"/>
+          <w:sz w:val="22"/>
+          <w:szCs w:val="22"/>
+        </w:rPr>
+      </w:pPr>
+      <w:r>
+        <w:rPr>
+          <w:rFonts w:ascii="Arial" w:hAnsi="Arial" w:cs="Arial"/>
+          <w:sz w:val="22"/>
+          <w:szCs w:val="22"/>
         </w:rPr>
         <w:t>Humans are “smart”; computers are “fa</w:t>
       </w:r>
       <w:r>
         <w:rPr>
           <w:rFonts w:ascii="Arial" w:hAnsi="Arial" w:cs="Arial"/>
-          <w:sz w:val="28"/>
-          <w:szCs w:val="28"/>
+          <w:sz w:val="22"/>
+          <w:szCs w:val="22"/>
         </w:rPr>
         <w:t>st” and follow code explicitly.</w:t>
       </w:r>
@@ -1239,60 +1276,78 @@
         <w:spacing w:after="240"/>
         <w:rPr>
           <w:rFonts w:ascii="Arial" w:hAnsi="Arial" w:cs="Arial"/>
-          <w:sz w:val="28"/>
-          <w:szCs w:val="28"/>
-        </w:rPr>
-      </w:pPr>
-      <w:r>
-        <w:rPr>
-          <w:rFonts w:ascii="Arial" w:hAnsi="Arial" w:cs="Arial"/>
-          <w:sz w:val="28"/>
-          <w:szCs w:val="28"/>
-        </w:rPr>
-        <w:t>Intelligence is context dependent—e.g., being able to thrive in mountains versus downtown in a city. If you are familiar with a city, you can find streets easily, etc. whereas if you are a newcomer, you need to have a map and more precise instructions. This ties to the peanut butter and jelly sandwich example.</w:t>
-      </w:r>
-    </w:p>
-    <w:p>
-      <w:pPr>
-        <w:widowControl w:val="0"/>
-        <w:autoSpaceDE w:val="0"/>
-        <w:autoSpaceDN w:val="0"/>
-        <w:adjustRightInd w:val="0"/>
-        <w:spacing w:after="240"/>
-        <w:rPr>
-          <w:rFonts w:ascii="Arial" w:hAnsi="Arial" w:cs="Arial"/>
-          <w:sz w:val="28"/>
-          <w:szCs w:val="28"/>
-        </w:rPr>
-      </w:pPr>
-    </w:p>
-    <w:p>
-      <w:pPr>
-        <w:widowControl w:val="0"/>
-        <w:autoSpaceDE w:val="0"/>
-        <w:autoSpaceDN w:val="0"/>
-        <w:adjustRightInd w:val="0"/>
-        <w:spacing w:after="240"/>
-        <w:rPr>
-          <w:rFonts w:ascii="Arial" w:hAnsi="Arial" w:cs="Arial"/>
-          <w:sz w:val="28"/>
-          <w:szCs w:val="28"/>
+          <w:sz w:val="22"/>
+          <w:szCs w:val="22"/>
+        </w:rPr>
+      </w:pPr>
+      <w:r>
+        <w:rPr>
+          <w:rFonts w:ascii="Arial" w:hAnsi="Arial" w:cs="Arial"/>
+          <w:sz w:val="22"/>
+          <w:szCs w:val="22"/>
+        </w:rPr>
+        <w:t xml:space="preserve">Intelligence is context dependent—e.g., being able to thrive in mountains versus downtown in a city. If you are familiar with a city, you can find streets easily, etc. whereas if you are a newcomer, you need to have a map and more precise instructions. </w:t>
+      </w:r>
+      <w:proofErr w:type="gramStart"/>
+      <w:r>
+        <w:rPr>
+          <w:rFonts w:ascii="Arial" w:hAnsi="Arial" w:cs="Arial"/>
+          <w:sz w:val="22"/>
+          <w:szCs w:val="22"/>
+        </w:rPr>
+        <w:t>This ties</w:t>
+      </w:r>
+      <w:proofErr w:type="gramEnd"/>
+      <w:r>
+        <w:rPr>
+          <w:rFonts w:ascii="Arial" w:hAnsi="Arial" w:cs="Arial"/>
+          <w:sz w:val="22"/>
+          <w:szCs w:val="22"/>
+        </w:rPr>
+        <w:t xml:space="preserve"> to the peanut butter and jelly sandwich example.</w:t>
+      </w:r>
+    </w:p>
+    <w:p>
+      <w:pPr>
+        <w:widowControl w:val="0"/>
+        <w:autoSpaceDE w:val="0"/>
+        <w:autoSpaceDN w:val="0"/>
+        <w:adjustRightInd w:val="0"/>
+        <w:spacing w:after="240"/>
+        <w:rPr>
+          <w:rFonts w:ascii="Arial" w:hAnsi="Arial" w:cs="Arial"/>
+          <w:sz w:val="22"/>
+          <w:szCs w:val="22"/>
+        </w:rPr>
+      </w:pPr>
+    </w:p>
+    <w:p>
+      <w:pPr>
+        <w:widowControl w:val="0"/>
+        <w:autoSpaceDE w:val="0"/>
+        <w:autoSpaceDN w:val="0"/>
+        <w:adjustRightInd w:val="0"/>
+        <w:spacing w:after="240"/>
+        <w:rPr>
+          <w:rFonts w:ascii="Arial" w:hAnsi="Arial" w:cs="Arial"/>
+          <w:sz w:val="22"/>
+          <w:szCs w:val="22"/>
         </w:rPr>
       </w:pPr>
       <w:r>
         <w:rPr>
           <w:rFonts w:ascii="Arial" w:hAnsi="Arial" w:cs="Arial"/>
           <w:b/>
-          <w:sz w:val="28"/>
-          <w:szCs w:val="28"/>
+          <w:sz w:val="22"/>
+          <w:szCs w:val="22"/>
         </w:rPr>
         <w:t>Resources</w:t>
       </w:r>
       <w:r>
         <w:rPr>
           <w:rFonts w:ascii="Arial" w:hAnsi="Arial" w:cs="Arial"/>
-          <w:sz w:val="28"/>
-          <w:szCs w:val="28"/>
+          <w:sz w:val="22"/>
+          <w:szCs w:val="22"/>
         </w:rPr>
         <w:t>:</w:t>
       </w:r>
@@ -1315,15 +1370,15 @@
         <w:spacing w:after="240"/>
         <w:rPr>
           <w:rFonts w:ascii="Arial" w:hAnsi="Arial" w:cs="Arial"/>
-          <w:sz w:val="28"/>
-          <w:szCs w:val="28"/>
-        </w:rPr>
-      </w:pPr>
-      <w:r>
-        <w:rPr>
-          <w:rFonts w:ascii="Arial" w:hAnsi="Arial" w:cs="Arial"/>
-          <w:sz w:val="28"/>
-          <w:szCs w:val="28"/>
+          <w:sz w:val="22"/>
+          <w:szCs w:val="22"/>
+        </w:rPr>
+      </w:pPr>
+      <w:r>
+        <w:rPr>
+          <w:rFonts w:ascii="Arial" w:hAnsi="Arial" w:cs="Arial"/>
+          <w:sz w:val="22"/>
+          <w:szCs w:val="22"/>
         </w:rPr>
         <w:t>Computer Science Unplugged Activity 20: Conversations with Computers—The Turing Test (</w:t>
       </w:r>
@@ -1331,16 +1386,16 @@
         <w:rPr>
           <w:rFonts w:ascii="Arial" w:hAnsi="Arial" w:cs="Arial"/>
           <w:color w:val="0000FF"/>
-          <w:sz w:val="28"/>
-          <w:szCs w:val="28"/>
+          <w:sz w:val="22"/>
+          <w:szCs w:val="22"/>
         </w:rPr>
         <w:t>http://www.csunplugged.com</w:t>
       </w:r>
       <w:r>
         <w:rPr>
           <w:rFonts w:ascii="Arial" w:hAnsi="Arial" w:cs="Arial"/>
-          <w:sz w:val="28"/>
-          <w:szCs w:val="28"/>
+          <w:sz w:val="22"/>
+          <w:szCs w:val="22"/>
         </w:rPr>
         <w:t xml:space="preserve">), pp. 213-226 </w:t>
       </w:r>
@@ -1363,15 +1418,15 @@
         <w:spacing w:after="240"/>
         <w:rPr>
           <w:rFonts w:ascii="Arial" w:hAnsi="Arial" w:cs="Arial"/>
-          <w:sz w:val="28"/>
-          <w:szCs w:val="28"/>
-        </w:rPr>
-      </w:pPr>
-      <w:r>
-        <w:rPr>
-          <w:rFonts w:ascii="Arial" w:hAnsi="Arial" w:cs="Arial"/>
-          <w:sz w:val="28"/>
-          <w:szCs w:val="28"/>
+          <w:sz w:val="22"/>
+          <w:szCs w:val="22"/>
+        </w:rPr>
+      </w:pPr>
+      <w:r>
+        <w:rPr>
+          <w:rFonts w:ascii="Arial" w:hAnsi="Arial" w:cs="Arial"/>
+          <w:sz w:val="22"/>
+          <w:szCs w:val="22"/>
         </w:rPr>
         <w:t xml:space="preserve">Computer Science Unplugged Activity 20: Conversations with Computers—The Turing Test, p. 225— questions (one copy for each pair of students) </w:t>
       </w:r>
@@ -1394,15 +1449,15 @@
         <w:spacing w:after="240"/>
         <w:rPr>
           <w:rFonts w:ascii="Arial" w:hAnsi="Arial" w:cs="Arial"/>
-          <w:sz w:val="28"/>
-          <w:szCs w:val="28"/>
-        </w:rPr>
-      </w:pPr>
-      <w:r>
-        <w:rPr>
-          <w:rFonts w:ascii="Arial" w:hAnsi="Arial" w:cs="Arial"/>
-          <w:sz w:val="28"/>
-          <w:szCs w:val="28"/>
+          <w:sz w:val="22"/>
+          <w:szCs w:val="22"/>
+        </w:rPr>
+      </w:pPr>
+      <w:r>
+        <w:rPr>
+          <w:rFonts w:ascii="Arial" w:hAnsi="Arial" w:cs="Arial"/>
+          <w:sz w:val="22"/>
+          <w:szCs w:val="22"/>
         </w:rPr>
         <w:t xml:space="preserve">Computer Science Unplugged Activity 20: Conversations with Computers—The Turing Test, p. 226— answers (one copy to post or display) </w:t>
       </w:r>
@@ -1425,15 +1480,15 @@
         <w:spacing w:after="240"/>
         <w:rPr>
           <w:rFonts w:ascii="Arial" w:hAnsi="Arial" w:cs="Arial"/>
-          <w:sz w:val="28"/>
-          <w:szCs w:val="28"/>
-        </w:rPr>
-      </w:pPr>
-      <w:r>
-        <w:rPr>
-          <w:rFonts w:ascii="Arial" w:hAnsi="Arial" w:cs="Arial"/>
-          <w:sz w:val="28"/>
-          <w:szCs w:val="28"/>
+          <w:sz w:val="22"/>
+          <w:szCs w:val="22"/>
+        </w:rPr>
+      </w:pPr>
+      <w:r>
+        <w:rPr>
+          <w:rFonts w:ascii="Arial" w:hAnsi="Arial" w:cs="Arial"/>
+          <w:sz w:val="22"/>
+          <w:szCs w:val="22"/>
         </w:rPr>
         <w:t xml:space="preserve">Computer Intelligence Activity </w:t>
       </w:r>
@@ -1447,24 +1502,24 @@
         <w:spacing w:after="240"/>
         <w:rPr>
           <w:rFonts w:ascii="Arial" w:hAnsi="Arial" w:cs="Arial"/>
-          <w:sz w:val="28"/>
-          <w:szCs w:val="28"/>
-        </w:rPr>
-      </w:pPr>
-    </w:p>
-    <w:p>
-      <w:pPr>
-        <w:rPr>
-          <w:rFonts w:ascii="Arial" w:hAnsi="Arial" w:cs="Arial"/>
-          <w:sz w:val="28"/>
-          <w:szCs w:val="28"/>
-        </w:rPr>
-      </w:pPr>
-      <w:r>
-        <w:rPr>
-          <w:rFonts w:ascii="Arial" w:hAnsi="Arial" w:cs="Arial"/>
-          <w:sz w:val="28"/>
-          <w:szCs w:val="28"/>
+          <w:sz w:val="22"/>
+          <w:szCs w:val="22"/>
+        </w:rPr>
+      </w:pPr>
+    </w:p>
+    <w:p>
+      <w:pPr>
+        <w:rPr>
+          <w:rFonts w:ascii="Arial" w:hAnsi="Arial" w:cs="Arial"/>
+          <w:sz w:val="22"/>
+          <w:szCs w:val="22"/>
+        </w:rPr>
+      </w:pPr>
+      <w:r>
+        <w:rPr>
+          <w:rFonts w:ascii="Arial" w:hAnsi="Arial" w:cs="Arial"/>
+          <w:sz w:val="22"/>
+          <w:szCs w:val="22"/>
         </w:rPr>
         <w:br w:type="page"/>
       </w:r>
@@ -1478,15 +1533,15 @@
         <w:spacing w:after="240"/>
         <w:rPr>
           <w:rFonts w:ascii="Arial" w:hAnsi="Arial" w:cs="Arial"/>
-          <w:sz w:val="28"/>
-          <w:szCs w:val="28"/>
-        </w:rPr>
-      </w:pPr>
-      <w:r>
-        <w:rPr>
-          <w:rFonts w:ascii="Arial" w:hAnsi="Arial" w:cs="Arial"/>
-          <w:sz w:val="28"/>
-          <w:szCs w:val="28"/>
+          <w:sz w:val="22"/>
+          <w:szCs w:val="22"/>
+        </w:rPr>
+      </w:pPr>
+      <w:r>
+        <w:rPr>
+          <w:rFonts w:ascii="Arial" w:hAnsi="Arial" w:cs="Arial"/>
+          <w:sz w:val="22"/>
+          <w:szCs w:val="22"/>
         </w:rPr>
         <w:lastRenderedPageBreak/>
         <w:t>Computer Intelligence Activity Part I</w:t>
@@ -1501,29 +1556,29 @@
         <w:spacing w:after="240"/>
         <w:rPr>
           <w:rFonts w:ascii="Arial" w:hAnsi="Arial" w:cs="Arial"/>
-          <w:sz w:val="28"/>
-          <w:szCs w:val="28"/>
-        </w:rPr>
-      </w:pPr>
-    </w:p>
-    <w:p>
-      <w:pPr>
-        <w:widowControl w:val="0"/>
-        <w:autoSpaceDE w:val="0"/>
-        <w:autoSpaceDN w:val="0"/>
-        <w:adjustRightInd w:val="0"/>
-        <w:spacing w:after="240"/>
-        <w:rPr>
-          <w:rFonts w:ascii="Arial" w:hAnsi="Arial" w:cs="Arial"/>
-          <w:sz w:val="28"/>
-          <w:szCs w:val="28"/>
-        </w:rPr>
-      </w:pPr>
-      <w:r>
-        <w:rPr>
-          <w:rFonts w:ascii="Arial" w:hAnsi="Arial" w:cs="Arial"/>
-          <w:sz w:val="28"/>
-          <w:szCs w:val="28"/>
+          <w:sz w:val="22"/>
+          <w:szCs w:val="22"/>
+        </w:rPr>
+      </w:pPr>
+    </w:p>
+    <w:p>
+      <w:pPr>
+        <w:widowControl w:val="0"/>
+        <w:autoSpaceDE w:val="0"/>
+        <w:autoSpaceDN w:val="0"/>
+        <w:adjustRightInd w:val="0"/>
+        <w:spacing w:after="240"/>
+        <w:rPr>
+          <w:rFonts w:ascii="Arial" w:hAnsi="Arial" w:cs="Arial"/>
+          <w:sz w:val="22"/>
+          <w:szCs w:val="22"/>
+        </w:rPr>
+      </w:pPr>
+      <w:r>
+        <w:rPr>
+          <w:rFonts w:ascii="Arial" w:hAnsi="Arial" w:cs="Arial"/>
+          <w:sz w:val="22"/>
+          <w:szCs w:val="22"/>
         </w:rPr>
         <w:t>PART 1</w:t>
       </w:r>
@@ -1537,15 +1592,15 @@
         <w:spacing w:after="240"/>
         <w:rPr>
           <w:rFonts w:ascii="Arial" w:hAnsi="Arial" w:cs="Arial"/>
-          <w:sz w:val="28"/>
-          <w:szCs w:val="28"/>
-        </w:rPr>
-      </w:pPr>
-      <w:r>
-        <w:rPr>
-          <w:rFonts w:ascii="Arial" w:hAnsi="Arial" w:cs="Arial"/>
-          <w:sz w:val="28"/>
-          <w:szCs w:val="28"/>
+          <w:sz w:val="22"/>
+          <w:szCs w:val="22"/>
+        </w:rPr>
+      </w:pPr>
+      <w:r>
+        <w:rPr>
+          <w:rFonts w:ascii="Arial" w:hAnsi="Arial" w:cs="Arial"/>
+          <w:sz w:val="22"/>
+          <w:szCs w:val="22"/>
         </w:rPr>
         <w:t xml:space="preserve">A program passes </w:t>
       </w:r>
@@ -1553,40 +1608,76 @@
         <w:rPr>
           <w:rFonts w:ascii="Arial" w:hAnsi="Arial" w:cs="Arial"/>
           <w:color w:val="0000FF"/>
-          <w:sz w:val="28"/>
-          <w:szCs w:val="28"/>
+          <w:sz w:val="22"/>
+          <w:szCs w:val="22"/>
         </w:rPr>
         <w:t xml:space="preserve">The Turing Test </w:t>
       </w:r>
       <w:r>
         <w:rPr>
           <w:rFonts w:ascii="Arial" w:hAnsi="Arial" w:cs="Arial"/>
-          <w:sz w:val="28"/>
-          <w:szCs w:val="28"/>
-        </w:rPr>
-        <w:t>(en.wikipedia.org/wiki/Turing_Test) if a person can have a conversation with both it and a person and not be able to tell which one is the computer.</w:t>
-      </w:r>
-    </w:p>
-    <w:p>
-      <w:pPr>
-        <w:widowControl w:val="0"/>
-        <w:autoSpaceDE w:val="0"/>
-        <w:autoSpaceDN w:val="0"/>
-        <w:adjustRightInd w:val="0"/>
-        <w:spacing w:after="240"/>
-        <w:rPr>
-          <w:rFonts w:ascii="Arial" w:hAnsi="Arial" w:cs="Arial"/>
-          <w:sz w:val="28"/>
-          <w:szCs w:val="28"/>
-        </w:rPr>
-      </w:pPr>
-      <w:r>
-        <w:rPr>
-          <w:rFonts w:ascii="Arial" w:hAnsi="Arial" w:cs="Arial"/>
-          <w:sz w:val="28"/>
-          <w:szCs w:val="28"/>
-        </w:rPr>
-        <w:t>Try each of these chatterbots with the questions you were assigned. (Note: all of these websites were correct at the time of writing. You can also use a Google search to find these and others.)</w:t>
+          <w:sz w:val="22"/>
+          <w:szCs w:val="22"/>
+        </w:rPr>
+        <w:t>(en.wikipedia.org/wiki/</w:t>
+      </w:r>
+      <w:proofErr w:type="spellStart"/>
+      <w:r>
+        <w:rPr>
+          <w:rFonts w:ascii="Arial" w:hAnsi="Arial" w:cs="Arial"/>
+          <w:sz w:val="22"/>
+          <w:szCs w:val="22"/>
+        </w:rPr>
+        <w:t>Turing_Test</w:t>
+      </w:r>
+      <w:proofErr w:type="spellEnd"/>
+      <w:r>
+        <w:rPr>
+          <w:rFonts w:ascii="Arial" w:hAnsi="Arial" w:cs="Arial"/>
+          <w:sz w:val="22"/>
+          <w:szCs w:val="22"/>
+        </w:rPr>
+        <w:t>) if a person can have a conversation with both it and a person and not be able to tell which one is the computer.</w:t>
+      </w:r>
+    </w:p>
+    <w:p>
+      <w:pPr>
+        <w:widowControl w:val="0"/>
+        <w:autoSpaceDE w:val="0"/>
+        <w:autoSpaceDN w:val="0"/>
+        <w:adjustRightInd w:val="0"/>
+        <w:spacing w:after="240"/>
+        <w:rPr>
+          <w:rFonts w:ascii="Arial" w:hAnsi="Arial" w:cs="Arial"/>
+          <w:sz w:val="22"/>
+          <w:szCs w:val="22"/>
+        </w:rPr>
+      </w:pPr>
+      <w:r>
+        <w:rPr>
+          <w:rFonts w:ascii="Arial" w:hAnsi="Arial" w:cs="Arial"/>
+          <w:sz w:val="22"/>
+          <w:szCs w:val="22"/>
+        </w:rPr>
+        <w:t xml:space="preserve">Try each of these </w:t>
+      </w:r>
+      <w:proofErr w:type="spellStart"/>
+      <w:r>
+        <w:rPr>
+          <w:rFonts w:ascii="Arial" w:hAnsi="Arial" w:cs="Arial"/>
+          <w:sz w:val="22"/>
+          <w:szCs w:val="22"/>
+        </w:rPr>
+        <w:t>chatterbots</w:t>
+      </w:r>
+      <w:proofErr w:type="spellEnd"/>
+      <w:r>
+        <w:rPr>
+          <w:rFonts w:ascii="Arial" w:hAnsi="Arial" w:cs="Arial"/>
+          <w:sz w:val="22"/>
+          <w:szCs w:val="22"/>
+        </w:rPr>
+        <w:t xml:space="preserve"> with the questions you were assigned. (Note: all of these websites were correct at the time of writing. You can also use a Google search to find these and others.)</w:t>
       </w:r>
     </w:p>
     <w:p>
@@ -1603,15 +1694,15 @@
         <w:spacing w:after="240"/>
         <w:rPr>
           <w:rFonts w:ascii="Arial" w:hAnsi="Arial" w:cs="Arial"/>
-          <w:sz w:val="28"/>
-          <w:szCs w:val="28"/>
-        </w:rPr>
-      </w:pPr>
-      <w:r>
-        <w:rPr>
-          <w:rFonts w:ascii="Arial" w:hAnsi="Arial" w:cs="Arial"/>
-          <w:sz w:val="28"/>
-          <w:szCs w:val="28"/>
+          <w:sz w:val="22"/>
+          <w:szCs w:val="22"/>
+        </w:rPr>
+      </w:pPr>
+      <w:r>
+        <w:rPr>
+          <w:rFonts w:ascii="Arial" w:hAnsi="Arial" w:cs="Arial"/>
+          <w:sz w:val="22"/>
+          <w:szCs w:val="22"/>
         </w:rPr>
         <w:t xml:space="preserve">Try to chat with </w:t>
       </w:r>
@@ -1619,24 +1710,24 @@
         <w:rPr>
           <w:rFonts w:ascii="Arial" w:hAnsi="Arial" w:cs="Arial"/>
           <w:color w:val="0000FF"/>
-          <w:sz w:val="28"/>
-          <w:szCs w:val="28"/>
+          <w:sz w:val="22"/>
+          <w:szCs w:val="22"/>
         </w:rPr>
         <w:t xml:space="preserve">Eliza </w:t>
       </w:r>
       <w:r>
         <w:rPr>
           <w:rFonts w:ascii="Arial" w:hAnsi="Arial" w:cs="Arial"/>
-          <w:sz w:val="28"/>
-          <w:szCs w:val="28"/>
+          <w:sz w:val="22"/>
+          <w:szCs w:val="22"/>
         </w:rPr>
         <w:t xml:space="preserve">(http://nlp-addiction.com/eliza/). How realistic is she? </w:t>
       </w:r>
       <w:r>
         <w:rPr>
           <w:rFonts w:ascii="Arial" w:hAnsi="Arial" w:cs="Arial"/>
-          <w:sz w:val="28"/>
-          <w:szCs w:val="28"/>
+          <w:sz w:val="22"/>
+          <w:szCs w:val="22"/>
         </w:rPr>
         <w:t>Would she pass the Turing Test?</w:t>
       </w:r>
@@ -1655,16 +1746,16 @@
         <w:spacing w:after="240"/>
         <w:rPr>
           <w:rFonts w:ascii="Arial" w:hAnsi="Arial" w:cs="Arial"/>
-          <w:sz w:val="28"/>
-          <w:szCs w:val="28"/>
+          <w:sz w:val="22"/>
+          <w:szCs w:val="22"/>
           <w:highlight w:val="green"/>
         </w:rPr>
       </w:pPr>
       <w:r>
         <w:rPr>
           <w:rFonts w:ascii="Arial" w:hAnsi="Arial" w:cs="Arial"/>
-          <w:sz w:val="28"/>
-          <w:szCs w:val="28"/>
+          <w:sz w:val="22"/>
+          <w:szCs w:val="22"/>
           <w:highlight w:val="green"/>
         </w:rPr>
         <w:t xml:space="preserve">Try to chat with </w:t>
@@ -1673,27 +1764,39 @@
         <w:rPr>
           <w:rFonts w:ascii="Arial" w:hAnsi="Arial" w:cs="Arial"/>
           <w:color w:val="0000FF"/>
-          <w:sz w:val="28"/>
-          <w:szCs w:val="28"/>
+          <w:sz w:val="22"/>
+          <w:szCs w:val="22"/>
           <w:highlight w:val="green"/>
         </w:rPr>
-        <w:t>Dr. Romulon</w:t>
-      </w:r>
+        <w:t xml:space="preserve">Dr. </w:t>
+      </w:r>
+      <w:proofErr w:type="spellStart"/>
       <w:r>
         <w:rPr>
           <w:rFonts w:ascii="Arial" w:hAnsi="Arial" w:cs="Arial"/>
           <w:color w:val="0000FF"/>
-          <w:sz w:val="28"/>
-          <w:szCs w:val="28"/>
+          <w:sz w:val="22"/>
+          <w:szCs w:val="22"/>
           <w:highlight w:val="green"/>
         </w:rPr>
+        <w:t>Romulon</w:t>
+      </w:r>
+      <w:proofErr w:type="spellEnd"/>
+      <w:r>
+        <w:rPr>
+          <w:rFonts w:ascii="Arial" w:hAnsi="Arial" w:cs="Arial"/>
+          <w:color w:val="0000FF"/>
+          <w:sz w:val="22"/>
+          <w:szCs w:val="22"/>
+          <w:highlight w:val="green"/>
+        </w:rPr>
         <w:t xml:space="preserve"> </w:t>
       </w:r>
       <w:r>
         <w:rPr>
           <w:rFonts w:ascii="Arial" w:hAnsi="Arial" w:cs="Arial"/>
-          <w:sz w:val="28"/>
-          <w:szCs w:val="28"/>
+          <w:sz w:val="22"/>
+          <w:szCs w:val="22"/>
           <w:highlight w:val="green"/>
         </w:rPr>
         <w:t>(</w:t>
@@ -1701,8 +1804,8 @@
       <w:r>
         <w:rPr>
           <w:rFonts w:ascii="Arial" w:hAnsi="Arial" w:cs="Arial"/>
-          <w:sz w:val="28"/>
-          <w:szCs w:val="28"/>
+          <w:sz w:val="22"/>
+          <w:szCs w:val="22"/>
           <w:highlight w:val="green"/>
         </w:rPr>
         <w:t>http://nlp-addiction.com/chatbot/dr.romulon/</w:t>
@@ -1710,8 +1813,8 @@
       <w:r>
         <w:rPr>
           <w:rFonts w:ascii="Arial" w:hAnsi="Arial" w:cs="Arial"/>
-          <w:sz w:val="28"/>
-          <w:szCs w:val="28"/>
+          <w:sz w:val="22"/>
+          <w:szCs w:val="22"/>
           <w:highlight w:val="green"/>
         </w:rPr>
         <w:t xml:space="preserve">). How realistic is </w:t>
@@ -1719,8 +1822,8 @@
       <w:r>
         <w:rPr>
           <w:rFonts w:ascii="Arial" w:hAnsi="Arial" w:cs="Arial"/>
-          <w:sz w:val="28"/>
-          <w:szCs w:val="28"/>
+          <w:sz w:val="22"/>
+          <w:szCs w:val="22"/>
           <w:highlight w:val="green"/>
         </w:rPr>
         <w:t xml:space="preserve">he? Would </w:t>
@@ -1728,8 +1831,8 @@
       <w:r>
         <w:rPr>
           <w:rFonts w:ascii="Arial" w:hAnsi="Arial" w:cs="Arial"/>
-          <w:sz w:val="28"/>
-          <w:szCs w:val="28"/>
+          <w:sz w:val="22"/>
+          <w:szCs w:val="22"/>
           <w:highlight w:val="green"/>
         </w:rPr>
         <w:t>he pass the Turing Test?</w:t>
@@ -1749,36 +1852,38 @@
         <w:spacing w:after="240"/>
         <w:rPr>
           <w:rFonts w:ascii="Arial" w:hAnsi="Arial" w:cs="Arial"/>
-          <w:sz w:val="28"/>
-          <w:szCs w:val="28"/>
+          <w:sz w:val="22"/>
+          <w:szCs w:val="22"/>
           <w:highlight w:val="green"/>
         </w:rPr>
       </w:pPr>
       <w:r>
         <w:rPr>
           <w:rFonts w:ascii="Arial" w:hAnsi="Arial" w:cs="Arial"/>
-          <w:sz w:val="28"/>
-          <w:szCs w:val="28"/>
+          <w:sz w:val="22"/>
+          <w:szCs w:val="22"/>
           <w:highlight w:val="green"/>
         </w:rPr>
         <w:t xml:space="preserve">Try to chat with </w:t>
       </w:r>
+      <w:proofErr w:type="spellStart"/>
       <w:r>
         <w:rPr>
           <w:rFonts w:ascii="Arial" w:hAnsi="Arial" w:cs="Arial"/>
           <w:color w:val="0000FF"/>
-          <w:sz w:val="28"/>
-          <w:szCs w:val="28"/>
+          <w:sz w:val="22"/>
+          <w:szCs w:val="22"/>
           <w:highlight w:val="green"/>
         </w:rPr>
         <w:t>Chato</w:t>
       </w:r>
+      <w:proofErr w:type="spellEnd"/>
       <w:r>
         <w:rPr>
           <w:rFonts w:ascii="Arial" w:hAnsi="Arial" w:cs="Arial"/>
           <w:color w:val="0000FF"/>
-          <w:sz w:val="28"/>
-          <w:szCs w:val="28"/>
+          <w:sz w:val="22"/>
+          <w:szCs w:val="22"/>
           <w:highlight w:val="green"/>
         </w:rPr>
         <w:t xml:space="preserve"> </w:t>
@@ -1786,8 +1891,8 @@
       <w:r>
         <w:rPr>
           <w:rFonts w:ascii="Arial" w:hAnsi="Arial" w:cs="Arial"/>
-          <w:sz w:val="28"/>
-          <w:szCs w:val="28"/>
+          <w:sz w:val="22"/>
+          <w:szCs w:val="22"/>
           <w:highlight w:val="green"/>
         </w:rPr>
         <w:t>(</w:t>
@@ -1795,8 +1900,8 @@
       <w:r>
         <w:rPr>
           <w:rFonts w:ascii="Arial" w:hAnsi="Arial" w:cs="Arial"/>
-          <w:sz w:val="28"/>
-          <w:szCs w:val="28"/>
+          <w:sz w:val="22"/>
+          <w:szCs w:val="22"/>
           <w:highlight w:val="green"/>
         </w:rPr>
         <w:t>http://nlp-addiction.com/chatbot/chato/</w:t>
@@ -1804,8 +1909,8 @@
       <w:r>
         <w:rPr>
           <w:rFonts w:ascii="Arial" w:hAnsi="Arial" w:cs="Arial"/>
-          <w:sz w:val="28"/>
-          <w:szCs w:val="28"/>
+          <w:sz w:val="22"/>
+          <w:szCs w:val="22"/>
           <w:highlight w:val="green"/>
         </w:rPr>
         <w:t xml:space="preserve">). How realistic is she? Would she pass the Turing Test? </w:t>
@@ -1825,23 +1930,41 @@
         <w:spacing w:after="240"/>
         <w:rPr>
           <w:rFonts w:ascii="Arial" w:hAnsi="Arial" w:cs="Arial"/>
-          <w:sz w:val="28"/>
-          <w:szCs w:val="28"/>
-        </w:rPr>
-      </w:pPr>
-      <w:r>
-        <w:rPr>
-          <w:rFonts w:ascii="Arial" w:hAnsi="Arial" w:cs="Arial"/>
-          <w:sz w:val="28"/>
-          <w:szCs w:val="28"/>
-        </w:rPr>
-        <w:t>Which of the above chatterbots w</w:t>
-      </w:r>
-      <w:r>
-        <w:rPr>
-          <w:rFonts w:ascii="Arial" w:hAnsi="Arial" w:cs="Arial"/>
-          <w:sz w:val="28"/>
-          <w:szCs w:val="28"/>
+          <w:sz w:val="22"/>
+          <w:szCs w:val="22"/>
+        </w:rPr>
+      </w:pPr>
+      <w:r>
+        <w:rPr>
+          <w:rFonts w:ascii="Arial" w:hAnsi="Arial" w:cs="Arial"/>
+          <w:sz w:val="22"/>
+          <w:szCs w:val="22"/>
+        </w:rPr>
+        <w:t xml:space="preserve">Which of the above </w:t>
+      </w:r>
+      <w:proofErr w:type="spellStart"/>
+      <w:r>
+        <w:rPr>
+          <w:rFonts w:ascii="Arial" w:hAnsi="Arial" w:cs="Arial"/>
+          <w:sz w:val="22"/>
+          <w:szCs w:val="22"/>
+        </w:rPr>
+        <w:t>chatterbots</w:t>
+      </w:r>
+      <w:proofErr w:type="spellEnd"/>
+      <w:r>
+        <w:rPr>
+          <w:rFonts w:ascii="Arial" w:hAnsi="Arial" w:cs="Arial"/>
+          <w:sz w:val="22"/>
+          <w:szCs w:val="22"/>
+        </w:rPr>
+        <w:t xml:space="preserve"> w</w:t>
+      </w:r>
+      <w:r>
+        <w:rPr>
+          <w:rFonts w:ascii="Arial" w:hAnsi="Arial" w:cs="Arial"/>
+          <w:sz w:val="22"/>
+          <w:szCs w:val="22"/>
         </w:rPr>
         <w:t>as the most like a real person?</w:t>
       </w:r>
@@ -1860,15 +1983,15 @@
         <w:spacing w:after="240"/>
         <w:rPr>
           <w:rFonts w:ascii="Arial" w:hAnsi="Arial" w:cs="Arial"/>
-          <w:sz w:val="28"/>
-          <w:szCs w:val="28"/>
-        </w:rPr>
-      </w:pPr>
-      <w:r>
-        <w:rPr>
-          <w:rFonts w:ascii="Arial" w:hAnsi="Arial" w:cs="Arial"/>
-          <w:sz w:val="28"/>
-          <w:szCs w:val="28"/>
+          <w:sz w:val="22"/>
+          <w:szCs w:val="22"/>
+        </w:rPr>
+      </w:pPr>
+      <w:r>
+        <w:rPr>
+          <w:rFonts w:ascii="Arial" w:hAnsi="Arial" w:cs="Arial"/>
+          <w:sz w:val="22"/>
+          <w:szCs w:val="22"/>
         </w:rPr>
         <w:t xml:space="preserve">What is the </w:t>
       </w:r>
@@ -1876,16 +1999,16 @@
         <w:rPr>
           <w:rFonts w:ascii="Arial" w:hAnsi="Arial" w:cs="Arial"/>
           <w:color w:val="0000FF"/>
-          <w:sz w:val="28"/>
-          <w:szCs w:val="28"/>
+          <w:sz w:val="22"/>
+          <w:szCs w:val="22"/>
         </w:rPr>
         <w:t xml:space="preserve">Chatterbox Challenge </w:t>
       </w:r>
       <w:r>
         <w:rPr>
           <w:rFonts w:ascii="Arial" w:hAnsi="Arial" w:cs="Arial"/>
-          <w:sz w:val="28"/>
-          <w:szCs w:val="28"/>
+          <w:sz w:val="22"/>
+          <w:szCs w:val="22"/>
         </w:rPr>
         <w:t>(chatterboxchallenge.com)?</w:t>
       </w:r>
@@ -1899,29 +2022,29 @@
         <w:spacing w:after="240"/>
         <w:rPr>
           <w:rFonts w:ascii="Arial" w:hAnsi="Arial" w:cs="Arial"/>
-          <w:sz w:val="28"/>
-          <w:szCs w:val="28"/>
-        </w:rPr>
-      </w:pPr>
-    </w:p>
-    <w:p>
-      <w:pPr>
-        <w:widowControl w:val="0"/>
-        <w:autoSpaceDE w:val="0"/>
-        <w:autoSpaceDN w:val="0"/>
-        <w:adjustRightInd w:val="0"/>
-        <w:spacing w:after="240"/>
-        <w:rPr>
-          <w:rFonts w:ascii="Arial" w:hAnsi="Arial" w:cs="Arial"/>
-          <w:sz w:val="28"/>
-          <w:szCs w:val="28"/>
-        </w:rPr>
-      </w:pPr>
-      <w:r>
-        <w:rPr>
-          <w:rFonts w:ascii="Arial" w:hAnsi="Arial" w:cs="Arial"/>
-          <w:sz w:val="28"/>
-          <w:szCs w:val="28"/>
+          <w:sz w:val="22"/>
+          <w:szCs w:val="22"/>
+        </w:rPr>
+      </w:pPr>
+    </w:p>
+    <w:p>
+      <w:pPr>
+        <w:widowControl w:val="0"/>
+        <w:autoSpaceDE w:val="0"/>
+        <w:autoSpaceDN w:val="0"/>
+        <w:adjustRightInd w:val="0"/>
+        <w:spacing w:after="240"/>
+        <w:rPr>
+          <w:rFonts w:ascii="Arial" w:hAnsi="Arial" w:cs="Arial"/>
+          <w:sz w:val="22"/>
+          <w:szCs w:val="22"/>
+        </w:rPr>
+      </w:pPr>
+      <w:r>
+        <w:rPr>
+          <w:rFonts w:ascii="Arial" w:hAnsi="Arial" w:cs="Arial"/>
+          <w:sz w:val="22"/>
+          <w:szCs w:val="22"/>
         </w:rPr>
         <w:t>PART 2</w:t>
       </w:r>
@@ -1940,25 +2063,37 @@
         <w:spacing w:after="240"/>
         <w:rPr>
           <w:rFonts w:ascii="Arial" w:hAnsi="Arial" w:cs="Arial"/>
-          <w:sz w:val="28"/>
-          <w:szCs w:val="28"/>
-        </w:rPr>
-      </w:pPr>
+          <w:sz w:val="22"/>
+          <w:szCs w:val="22"/>
+        </w:rPr>
+      </w:pPr>
+      <w:bookmarkStart w:id="0" w:name="_GoBack"/>
       <w:r>
         <w:rPr>
           <w:rFonts w:ascii="Arial" w:hAnsi="Arial" w:cs="Arial"/>
           <w:strike/>
-          <w:sz w:val="28"/>
-          <w:szCs w:val="28"/>
+          <w:sz w:val="22"/>
+          <w:szCs w:val="22"/>
           <w:highlight w:val="red"/>
         </w:rPr>
-        <w:t>Go to 20q.net. Choose your language (Think in American is recommended). Choose one of the games from the bottom that was assigned to your group. You are supposed to think of something in that category and answer the computer’s questions by clicking them.</w:t>
-      </w:r>
-      <w:r>
-        <w:rPr>
-          <w:rFonts w:ascii="Arial" w:hAnsi="Arial" w:cs="Arial"/>
-          <w:sz w:val="28"/>
-          <w:szCs w:val="28"/>
+        <w:t xml:space="preserve">Go to 20q.net. Choose your language (Think in American is recommended). Choose one </w:t>
+      </w:r>
+      <w:bookmarkEnd w:id="0"/>
+      <w:r>
+        <w:rPr>
+          <w:rFonts w:ascii="Arial" w:hAnsi="Arial" w:cs="Arial"/>
+          <w:strike/>
+          <w:sz w:val="22"/>
+          <w:szCs w:val="22"/>
+          <w:highlight w:val="red"/>
+        </w:rPr>
+        <w:t>of the games from the bottom that was assigned to your group. You are supposed to think of something in that category and answer the computer’s questions by clicking them.</w:t>
+      </w:r>
+      <w:r>
+        <w:rPr>
+          <w:rFonts w:ascii="Arial" w:hAnsi="Arial" w:cs="Arial"/>
+          <w:sz w:val="22"/>
+          <w:szCs w:val="22"/>
         </w:rPr>
         <w:t xml:space="preserve"> </w:t>
       </w:r>
@@ -1973,55 +2108,47 @@
         <w:spacing w:after="240"/>
         <w:rPr>
           <w:rFonts w:ascii="Arial" w:hAnsi="Arial" w:cs="Arial"/>
-          <w:sz w:val="28"/>
-          <w:szCs w:val="28"/>
-        </w:rPr>
-      </w:pPr>
-      <w:r>
-        <w:rPr>
-          <w:rFonts w:ascii="Arial" w:hAnsi="Arial" w:cs="Arial"/>
-          <w:sz w:val="28"/>
-          <w:szCs w:val="28"/>
+          <w:sz w:val="22"/>
+          <w:szCs w:val="22"/>
+        </w:rPr>
+      </w:pPr>
+      <w:r>
+        <w:rPr>
+          <w:rFonts w:ascii="Arial" w:hAnsi="Arial" w:cs="Arial"/>
+          <w:sz w:val="22"/>
+          <w:szCs w:val="22"/>
         </w:rPr>
         <w:t xml:space="preserve">Go to Nadafy.com and select the “Play” button. Think of something physical (such as a jar, a butterfly, </w:t>
       </w:r>
       <w:r>
         <w:rPr>
           <w:rFonts w:ascii="Arial" w:hAnsi="Arial" w:cs="Arial"/>
-          <w:sz w:val="28"/>
-          <w:szCs w:val="28"/>
+          <w:sz w:val="22"/>
+          <w:szCs w:val="22"/>
         </w:rPr>
         <w:t>etc.</w:t>
       </w:r>
       <w:r>
         <w:rPr>
           <w:rFonts w:ascii="Arial" w:hAnsi="Arial" w:cs="Arial"/>
-          <w:sz w:val="28"/>
-          <w:szCs w:val="28"/>
+          <w:sz w:val="22"/>
+          <w:szCs w:val="22"/>
         </w:rPr>
         <w:t xml:space="preserve">) and answer the questions about it that the computer </w:t>
       </w:r>
       <w:r>
         <w:rPr>
           <w:rFonts w:ascii="Arial" w:hAnsi="Arial" w:cs="Arial"/>
-          <w:sz w:val="28"/>
-          <w:szCs w:val="28"/>
-        </w:rPr>
-        <w:t>asks.</w:t>
-      </w:r>
-      <w:r>
-        <w:rPr>
-          <w:rFonts w:ascii="Arial" w:hAnsi="Arial" w:cs="Arial"/>
-          <w:sz w:val="28"/>
-          <w:szCs w:val="28"/>
-        </w:rPr>
-        <w:t xml:space="preserve"> The</w:t>
-      </w:r>
-      <w:r>
-        <w:rPr>
-          <w:rFonts w:ascii="Arial" w:hAnsi="Arial" w:cs="Arial"/>
-          <w:sz w:val="28"/>
-          <w:szCs w:val="28"/>
+          <w:sz w:val="22"/>
+          <w:szCs w:val="22"/>
+        </w:rPr>
+        <w:t>asks. The</w:t>
+      </w:r>
+      <w:r>
+        <w:rPr>
+          <w:rFonts w:ascii="Arial" w:hAnsi="Arial" w:cs="Arial"/>
+          <w:sz w:val="22"/>
+          <w:szCs w:val="22"/>
         </w:rPr>
         <w:t xml:space="preserve"> computer will try to guess what you chose in 20 questions or less. Play the game several times addressing each of the following:</w:t>
       </w:r>
@@ -2043,15 +2170,15 @@
         <w:spacing w:after="240"/>
         <w:rPr>
           <w:rFonts w:ascii="Arial" w:hAnsi="Arial" w:cs="Arial"/>
-          <w:sz w:val="28"/>
-          <w:szCs w:val="28"/>
-        </w:rPr>
-      </w:pPr>
-      <w:r>
-        <w:rPr>
-          <w:rFonts w:ascii="Arial" w:hAnsi="Arial" w:cs="Arial"/>
-          <w:sz w:val="28"/>
-          <w:szCs w:val="28"/>
+          <w:sz w:val="22"/>
+          <w:szCs w:val="22"/>
+        </w:rPr>
+      </w:pPr>
+      <w:r>
+        <w:rPr>
+          <w:rFonts w:ascii="Arial" w:hAnsi="Arial" w:cs="Arial"/>
+          <w:sz w:val="22"/>
+          <w:szCs w:val="22"/>
         </w:rPr>
         <w:t xml:space="preserve">Pick an item and see how many questions are required. </w:t>
       </w:r>
@@ -2073,15 +2200,15 @@
         <w:spacing w:after="240"/>
         <w:rPr>
           <w:rFonts w:ascii="Arial" w:hAnsi="Arial" w:cs="Arial"/>
-          <w:sz w:val="28"/>
-          <w:szCs w:val="28"/>
-        </w:rPr>
-      </w:pPr>
-      <w:r>
-        <w:rPr>
-          <w:rFonts w:ascii="Arial" w:hAnsi="Arial" w:cs="Arial"/>
-          <w:sz w:val="28"/>
-          <w:szCs w:val="28"/>
+          <w:sz w:val="22"/>
+          <w:szCs w:val="22"/>
+        </w:rPr>
+      </w:pPr>
+      <w:r>
+        <w:rPr>
+          <w:rFonts w:ascii="Arial" w:hAnsi="Arial" w:cs="Arial"/>
+          <w:sz w:val="22"/>
+          <w:szCs w:val="22"/>
         </w:rPr>
         <w:t xml:space="preserve">Choose the same item and see if you can make it require more questions </w:t>
       </w:r>
@@ -2103,17 +2230,16 @@
         <w:spacing w:after="240"/>
         <w:rPr>
           <w:rFonts w:ascii="Arial" w:hAnsi="Arial" w:cs="Arial"/>
-          <w:sz w:val="28"/>
-          <w:szCs w:val="28"/>
-        </w:rPr>
-      </w:pPr>
-      <w:r>
-        <w:rPr>
-          <w:rFonts w:ascii="Arial" w:hAnsi="Arial" w:cs="Arial"/>
-          <w:sz w:val="28"/>
-          <w:szCs w:val="28"/>
-        </w:rPr>
-        <w:lastRenderedPageBreak/>
+          <w:sz w:val="22"/>
+          <w:szCs w:val="22"/>
+        </w:rPr>
+      </w:pPr>
+      <w:r>
+        <w:rPr>
+          <w:rFonts w:ascii="Arial" w:hAnsi="Arial" w:cs="Arial"/>
+          <w:sz w:val="22"/>
+          <w:szCs w:val="22"/>
+        </w:rPr>
         <w:t xml:space="preserve">Repeat this with another item. </w:t>
       </w:r>
     </w:p>
@@ -2134,23 +2260,23 @@
         <w:spacing w:after="240"/>
         <w:rPr>
           <w:rFonts w:ascii="Arial" w:hAnsi="Arial" w:cs="Arial"/>
-          <w:sz w:val="28"/>
-          <w:szCs w:val="28"/>
-        </w:rPr>
-      </w:pPr>
-      <w:r>
-        <w:rPr>
-          <w:rFonts w:ascii="Arial" w:hAnsi="Arial" w:cs="Arial"/>
-          <w:sz w:val="28"/>
-          <w:szCs w:val="28"/>
+          <w:sz w:val="22"/>
+          <w:szCs w:val="22"/>
+        </w:rPr>
+      </w:pPr>
+      <w:r>
+        <w:rPr>
+          <w:rFonts w:ascii="Arial" w:hAnsi="Arial" w:cs="Arial"/>
+          <w:sz w:val="22"/>
+          <w:szCs w:val="22"/>
         </w:rPr>
         <w:t>How intelligent is this? Wo</w:t>
       </w:r>
       <w:r>
         <w:rPr>
           <w:rFonts w:ascii="Arial" w:hAnsi="Arial" w:cs="Arial"/>
-          <w:sz w:val="28"/>
-          <w:szCs w:val="28"/>
+          <w:sz w:val="22"/>
+          <w:szCs w:val="22"/>
         </w:rPr>
         <w:t>uld this pass the Turing Test?</w:t>
       </w:r>
@@ -2169,23 +2295,23 @@
         <w:ind w:left="360"/>
         <w:rPr>
           <w:rFonts w:ascii="Arial" w:hAnsi="Arial" w:cs="Arial"/>
-          <w:sz w:val="28"/>
-          <w:szCs w:val="28"/>
-        </w:rPr>
-      </w:pPr>
-      <w:r>
-        <w:rPr>
-          <w:rFonts w:ascii="Arial" w:hAnsi="Arial" w:cs="Arial"/>
-          <w:sz w:val="28"/>
-          <w:szCs w:val="28"/>
+          <w:sz w:val="22"/>
+          <w:szCs w:val="22"/>
+        </w:rPr>
+      </w:pPr>
+      <w:r>
+        <w:rPr>
+          <w:rFonts w:ascii="Arial" w:hAnsi="Arial" w:cs="Arial"/>
+          <w:sz w:val="22"/>
+          <w:szCs w:val="22"/>
         </w:rPr>
         <w:t>Play the second game you were assigned and repeat the proc</w:t>
       </w:r>
       <w:r>
         <w:rPr>
           <w:rFonts w:ascii="Arial" w:hAnsi="Arial" w:cs="Arial"/>
-          <w:sz w:val="28"/>
-          <w:szCs w:val="28"/>
+          <w:sz w:val="22"/>
+          <w:szCs w:val="22"/>
         </w:rPr>
         <w:t>ess above.</w:t>
       </w:r>
@@ -2207,31 +2333,31 @@
         <w:spacing w:after="240"/>
         <w:rPr>
           <w:rFonts w:ascii="Arial" w:hAnsi="Arial" w:cs="Arial"/>
-          <w:sz w:val="28"/>
-          <w:szCs w:val="28"/>
-        </w:rPr>
-      </w:pPr>
-      <w:r>
-        <w:rPr>
-          <w:rFonts w:ascii="Arial" w:hAnsi="Arial" w:cs="Arial"/>
-          <w:sz w:val="28"/>
-          <w:szCs w:val="28"/>
+          <w:sz w:val="22"/>
+          <w:szCs w:val="22"/>
+        </w:rPr>
+      </w:pPr>
+      <w:r>
+        <w:rPr>
+          <w:rFonts w:ascii="Arial" w:hAnsi="Arial" w:cs="Arial"/>
+          <w:sz w:val="22"/>
+          <w:szCs w:val="22"/>
         </w:rPr>
         <w:t>The Turing test is a person checking to see if it is talking to a computer. C</w:t>
       </w:r>
       <w:r>
         <w:rPr>
           <w:rFonts w:ascii="Arial" w:hAnsi="Arial" w:cs="Arial"/>
-          <w:sz w:val="28"/>
-          <w:szCs w:val="28"/>
+          <w:sz w:val="22"/>
+          <w:szCs w:val="22"/>
         </w:rPr>
         <w:t>an you think of any occasions t</w:t>
       </w:r>
       <w:r>
         <w:rPr>
           <w:rFonts w:ascii="Arial" w:hAnsi="Arial" w:cs="Arial"/>
-          <w:sz w:val="28"/>
-          <w:szCs w:val="28"/>
+          <w:sz w:val="22"/>
+          <w:szCs w:val="22"/>
         </w:rPr>
         <w:t xml:space="preserve">hat a computer might want to know if it is talking to another computer or a real life person? </w:t>
       </w:r>
@@ -2240,12 +2366,19 @@
       <w:pPr>
         <w:rPr>
           <w:rFonts w:ascii="Arial" w:hAnsi="Arial" w:cs="Arial"/>
-          <w:sz w:val="28"/>
-          <w:szCs w:val="28"/>
-        </w:rPr>
-      </w:pPr>
-    </w:p>
-    <w:p/>
+          <w:sz w:val="22"/>
+          <w:szCs w:val="22"/>
+        </w:rPr>
+      </w:pPr>
+    </w:p>
+    <w:p>
+      <w:pPr>
+        <w:rPr>
+          <w:sz w:val="22"/>
+          <w:szCs w:val="22"/>
+        </w:rPr>
+      </w:pPr>
+    </w:p>
     <w:sectPr>
       <w:pgSz w:w="12240" w:h="15840"/>
       <w:pgMar w:top="1440" w:right="1440" w:bottom="1440" w:left="1440" w:header="720" w:footer="720" w:gutter="0"/>

</xml_diff>

<commit_message>
Organizing student materials into the student folder
</commit_message>
<xml_diff>
--- a/Unit1/Unit1 17-19.docx
+++ b/Unit1/Unit1 17-19.docx
@@ -1045,8 +1045,18 @@
           <w:sz w:val="22"/>
           <w:szCs w:val="22"/>
         </w:rPr>
-        <w:t xml:space="preserve">Assign students to groups of 3 or 4 and assign each group 2 of the games in the activity. </w:t>
-      </w:r>
+        <w:t xml:space="preserve">Assign students to groups of 3 or 4 and </w:t>
+      </w:r>
+      <w:r>
+        <w:rPr>
+          <w:rFonts w:ascii="Arial" w:hAnsi="Arial" w:cs="Arial"/>
+          <w:sz w:val="22"/>
+          <w:szCs w:val="22"/>
+        </w:rPr>
+        <w:t>have them play the game in the activity</w:t>
+      </w:r>
+      <w:bookmarkStart w:id="0" w:name="_GoBack"/>
+      <w:bookmarkEnd w:id="0"/>
     </w:p>
     <w:p>
       <w:pPr>
@@ -1209,8 +1219,6 @@
         </w:rPr>
         <w:t>Intelligence is context dependent—e.g., being able to thrive in mountains versus downtown in a city. If you are familiar with a city, you can find streets easily, etc. whereas if you are a newcomer, you need to have a map and more precise instructions. This ties to the peanut butter and jelly sandwich example.</w:t>
       </w:r>
-      <w:bookmarkStart w:id="0" w:name="_GoBack"/>
-      <w:bookmarkEnd w:id="0"/>
     </w:p>
     <w:p>
       <w:pPr>
@@ -2090,41 +2098,6 @@
           <w:szCs w:val="22"/>
         </w:rPr>
         <w:t>uld this pass the Turing Test?</w:t>
-      </w:r>
-    </w:p>
-    <w:p>
-      <w:pPr>
-        <w:widowControl w:val="0"/>
-        <w:tabs>
-          <w:tab w:val="left" w:pos="220"/>
-          <w:tab w:val="left" w:pos="720"/>
-        </w:tabs>
-        <w:autoSpaceDE w:val="0"/>
-        <w:autoSpaceDN w:val="0"/>
-        <w:adjustRightInd w:val="0"/>
-        <w:spacing w:after="240"/>
-        <w:ind w:left="360"/>
-        <w:rPr>
-          <w:rFonts w:ascii="Arial" w:hAnsi="Arial" w:cs="Arial"/>
-          <w:sz w:val="22"/>
-          <w:szCs w:val="22"/>
-        </w:rPr>
-      </w:pPr>
-      <w:r>
-        <w:rPr>
-          <w:rFonts w:ascii="Arial" w:hAnsi="Arial" w:cs="Arial"/>
-          <w:sz w:val="22"/>
-          <w:szCs w:val="22"/>
-        </w:rPr>
-        <w:t>Play the second game you were assigned and repeat the proc</w:t>
-      </w:r>
-      <w:r>
-        <w:rPr>
-          <w:rFonts w:ascii="Arial" w:hAnsi="Arial" w:cs="Arial"/>
-          <w:sz w:val="22"/>
-          <w:szCs w:val="22"/>
-        </w:rPr>
-        <w:t>ess above.</w:t>
       </w:r>
     </w:p>
     <w:p>

</xml_diff>